<commit_message>
Fixes for drawing figures exercises
</commit_message>
<xml_diff>
--- a/Courses/Computer-Modeling-and-IT/Computer-Modeling-and-IT-5-Class/21-Drawing-Figures/21-Drawing-Figures-Exercises.docx
+++ b/Courses/Computer-Modeling-and-IT/Computer-Modeling-and-IT-5-Class/21-Drawing-Figures/21-Drawing-Figures-Exercises.docx
@@ -1,6 +1,6 @@
 
 <file path=word/document.xml><?xml version="1.0" encoding="utf-8"?>
-<w:document xmlns:wpc="http://schemas.microsoft.com/office/word/2010/wordprocessingCanvas" xmlns:cx="http://schemas.microsoft.com/office/drawing/2014/chartex" xmlns:cx1="http://schemas.microsoft.com/office/drawing/2015/9/8/chartex" xmlns:mc="http://schemas.openxmlformats.org/markup-compatibility/2006" xmlns:o="urn:schemas-microsoft-com:office:office" xmlns:r="http://schemas.openxmlformats.org/officeDocument/2006/relationships" xmlns:m="http://schemas.openxmlformats.org/officeDocument/2006/math" xmlns:v="urn:schemas-microsoft-com:vml" xmlns:wp14="http://schemas.microsoft.com/office/word/2010/wordprocessingDrawing" xmlns:wp="http://schemas.openxmlformats.org/drawingml/2006/wordprocessingDrawing" xmlns:w10="urn:schemas-microsoft-com:office:word" xmlns:w="http://schemas.openxmlformats.org/wordprocessingml/2006/main" xmlns:w14="http://schemas.microsoft.com/office/word/2010/wordml" xmlns:w15="http://schemas.microsoft.com/office/word/2012/wordml" xmlns:w16se="http://schemas.microsoft.com/office/word/2015/wordml/symex" xmlns:wpg="http://schemas.microsoft.com/office/word/2010/wordprocessingGroup" xmlns:wpi="http://schemas.microsoft.com/office/word/2010/wordprocessingInk" xmlns:wne="http://schemas.microsoft.com/office/word/2006/wordml" xmlns:wps="http://schemas.microsoft.com/office/word/2010/wordprocessingShape" mc:Ignorable="w14 w15 w16se wp14">
+<w:document xmlns:wpc="http://schemas.microsoft.com/office/word/2010/wordprocessingCanvas" xmlns:cx="http://schemas.microsoft.com/office/drawing/2014/chartex" xmlns:cx1="http://schemas.microsoft.com/office/drawing/2015/9/8/chartex" xmlns:cx2="http://schemas.microsoft.com/office/drawing/2015/10/21/chartex" xmlns:cx3="http://schemas.microsoft.com/office/drawing/2016/5/9/chartex" xmlns:cx4="http://schemas.microsoft.com/office/drawing/2016/5/10/chartex" xmlns:cx5="http://schemas.microsoft.com/office/drawing/2016/5/11/chartex" xmlns:cx6="http://schemas.microsoft.com/office/drawing/2016/5/12/chartex" xmlns:cx7="http://schemas.microsoft.com/office/drawing/2016/5/13/chartex" xmlns:cx8="http://schemas.microsoft.com/office/drawing/2016/5/14/chartex" xmlns:mc="http://schemas.openxmlformats.org/markup-compatibility/2006" xmlns:aink="http://schemas.microsoft.com/office/drawing/2016/ink" xmlns:am3d="http://schemas.microsoft.com/office/drawing/2017/model3d" xmlns:o="urn:schemas-microsoft-com:office:office" xmlns:oel="http://schemas.microsoft.com/office/2019/extlst" xmlns:r="http://schemas.openxmlformats.org/officeDocument/2006/relationships" xmlns:m="http://schemas.openxmlformats.org/officeDocument/2006/math" xmlns:v="urn:schemas-microsoft-com:vml" xmlns:wp14="http://schemas.microsoft.com/office/word/2010/wordprocessingDrawing" xmlns:wp="http://schemas.openxmlformats.org/drawingml/2006/wordprocessingDrawing" xmlns:w10="urn:schemas-microsoft-com:office:word" xmlns:w="http://schemas.openxmlformats.org/wordprocessingml/2006/main" xmlns:w14="http://schemas.microsoft.com/office/word/2010/wordml" xmlns:w15="http://schemas.microsoft.com/office/word/2012/wordml" xmlns:w16cex="http://schemas.microsoft.com/office/word/2018/wordml/cex" xmlns:w16cid="http://schemas.microsoft.com/office/word/2016/wordml/cid" xmlns:w16="http://schemas.microsoft.com/office/word/2018/wordml" xmlns:w16sdtdh="http://schemas.microsoft.com/office/word/2020/wordml/sdtdatahash" xmlns:w16se="http://schemas.microsoft.com/office/word/2015/wordml/symex" xmlns:wpg="http://schemas.microsoft.com/office/word/2010/wordprocessingGroup" xmlns:wpi="http://schemas.microsoft.com/office/word/2010/wordprocessingInk" xmlns:wne="http://schemas.microsoft.com/office/word/2006/wordml" xmlns:wps="http://schemas.microsoft.com/office/word/2010/wordprocessingShape" mc:Ignorable="w14 w15 w16se w16cid w16 w16cex w16sdtdh wp14">
   <w:body>
     <w:p>
       <w:pPr>
@@ -55,7 +55,7 @@
           <w:ilvl w:val="0"/>
           <w:numId w:val="0"/>
         </w:numPr>
-        <w:ind w:left="426"/>
+        <w:ind w:left="426" w:hanging="426"/>
         <w:rPr>
           <w:lang w:val="bg-BG"/>
         </w:rPr>
@@ -74,15 +74,30 @@
           <w:ilvl w:val="0"/>
           <w:numId w:val="49"/>
         </w:numPr>
-        <w:rPr>
-          <w:lang w:val="bg-BG"/>
-        </w:rPr>
-      </w:pPr>
-      <w:r>
-        <w:rPr>
-          <w:lang w:val="bg-BG"/>
-        </w:rPr>
-        <w:t>За какво служат разширенията?</w:t>
+        <w:ind w:left="426" w:hanging="426"/>
+        <w:rPr>
+          <w:lang w:val="bg-BG"/>
+        </w:rPr>
+      </w:pPr>
+      <w:r>
+        <w:rPr>
+          <w:lang w:val="bg-BG"/>
+        </w:rPr>
+        <w:t xml:space="preserve">За какво служат </w:t>
+      </w:r>
+      <w:r>
+        <w:rPr>
+          <w:b/>
+          <w:bCs/>
+          <w:lang w:val="bg-BG"/>
+        </w:rPr>
+        <w:t>разширенията</w:t>
+      </w:r>
+      <w:r>
+        <w:rPr>
+          <w:lang w:val="bg-BG"/>
+        </w:rPr>
+        <w:t>?</w:t>
       </w:r>
     </w:p>
     <w:p>
@@ -92,6 +107,7 @@
           <w:ilvl w:val="0"/>
           <w:numId w:val="49"/>
         </w:numPr>
+        <w:ind w:left="426" w:hanging="426"/>
         <w:rPr>
           <w:lang w:val="bg-BG"/>
         </w:rPr>
@@ -118,13 +134,7 @@
         <w:rPr>
           <w:lang w:val="bg-BG"/>
         </w:rPr>
-        <w:t>п</w:t>
-      </w:r>
-      <w:r>
-        <w:rPr>
-          <w:lang w:val="bg-BG"/>
-        </w:rPr>
-        <w:t>ри чертаене на фигури</w:t>
+        <w:t>при чертаене на фигури</w:t>
       </w:r>
       <w:r>
         <w:t>,</w:t>
@@ -133,7 +143,21 @@
         <w:rPr>
           <w:lang w:val="bg-BG"/>
         </w:rPr>
-        <w:t xml:space="preserve"> за да избегнем повтарянето на едни и същи поредици от блокове?</w:t>
+        <w:t xml:space="preserve"> за да избегнем </w:t>
+      </w:r>
+      <w:r>
+        <w:rPr>
+          <w:b/>
+          <w:bCs/>
+          <w:lang w:val="bg-BG"/>
+        </w:rPr>
+        <w:t>повтарянето</w:t>
+      </w:r>
+      <w:r>
+        <w:rPr>
+          <w:lang w:val="bg-BG"/>
+        </w:rPr>
+        <w:t xml:space="preserve"> на едни и същи поредици от блокове?</w:t>
       </w:r>
     </w:p>
     <w:p>
@@ -143,15 +167,30 @@
           <w:ilvl w:val="0"/>
           <w:numId w:val="49"/>
         </w:numPr>
-        <w:rPr>
-          <w:lang w:val="bg-BG"/>
-        </w:rPr>
-      </w:pPr>
-      <w:r>
-        <w:rPr>
-          <w:lang w:val="bg-BG"/>
-        </w:rPr>
-        <w:t>Какво е променлива?</w:t>
+        <w:ind w:left="426" w:hanging="426"/>
+        <w:rPr>
+          <w:lang w:val="bg-BG"/>
+        </w:rPr>
+      </w:pPr>
+      <w:r>
+        <w:rPr>
+          <w:lang w:val="bg-BG"/>
+        </w:rPr>
+        <w:t xml:space="preserve">Какво е </w:t>
+      </w:r>
+      <w:r>
+        <w:rPr>
+          <w:b/>
+          <w:bCs/>
+          <w:lang w:val="bg-BG"/>
+        </w:rPr>
+        <w:t>променлива</w:t>
+      </w:r>
+      <w:r>
+        <w:rPr>
+          <w:lang w:val="bg-BG"/>
+        </w:rPr>
+        <w:t>?</w:t>
       </w:r>
     </w:p>
     <w:p>
@@ -161,15 +200,24 @@
           <w:ilvl w:val="0"/>
           <w:numId w:val="49"/>
         </w:numPr>
-        <w:rPr>
-          <w:lang w:val="bg-BG"/>
-        </w:rPr>
-      </w:pPr>
-      <w:r>
-        <w:rPr>
-          <w:lang w:val="bg-BG"/>
-        </w:rPr>
-        <w:t>Колко стойности най-много може да има една променлива в даден момент?</w:t>
+        <w:ind w:left="426" w:hanging="426"/>
+        <w:rPr>
+          <w:lang w:val="bg-BG"/>
+        </w:rPr>
+      </w:pPr>
+      <w:r>
+        <w:rPr>
+          <w:b/>
+          <w:bCs/>
+          <w:lang w:val="bg-BG"/>
+        </w:rPr>
+        <w:t>Колко стойности</w:t>
+      </w:r>
+      <w:r>
+        <w:rPr>
+          <w:lang w:val="bg-BG"/>
+        </w:rPr>
+        <w:t xml:space="preserve"> най-много може да има една променлива в даден момент?</w:t>
       </w:r>
     </w:p>
     <w:p>
@@ -179,7 +227,7 @@
           <w:ilvl w:val="0"/>
           <w:numId w:val="0"/>
         </w:numPr>
-        <w:ind w:left="786" w:hanging="360"/>
+        <w:ind w:left="786" w:hanging="786"/>
         <w:rPr>
           <w:lang w:val="bg-BG"/>
         </w:rPr>
@@ -198,6 +246,7 @@
           <w:ilvl w:val="0"/>
           <w:numId w:val="50"/>
         </w:numPr>
+        <w:ind w:left="426" w:hanging="426"/>
         <w:rPr>
           <w:lang w:val="bg-BG"/>
         </w:rPr>
@@ -211,7 +260,6 @@
     </w:p>
     <w:p>
       <w:pPr>
-        <w:ind w:left="1080"/>
         <w:rPr>
           <w:lang w:val="bg-BG"/>
         </w:rPr>
@@ -367,7 +415,7 @@
           <w:noProof/>
         </w:rPr>
         <w:drawing>
-          <wp:anchor distT="0" distB="0" distL="114300" distR="114300" simplePos="0" relativeHeight="251658240" behindDoc="1" locked="0" layoutInCell="1" allowOverlap="1" wp14:anchorId="1FE70BD9" wp14:editId="21D38A4A">
+          <wp:anchor distT="0" distB="0" distL="114300" distR="114300" simplePos="0" relativeHeight="251658240" behindDoc="1" locked="0" layoutInCell="1" allowOverlap="1" wp14:anchorId="1FE70BD9" wp14:editId="50A6321D">
             <wp:simplePos x="0" y="0"/>
             <wp:positionH relativeFrom="margin">
               <wp:posOffset>3487640</wp:posOffset>
@@ -501,6 +549,8 @@
           <w:ilvl w:val="0"/>
           <w:numId w:val="50"/>
         </w:numPr>
+        <w:spacing w:before="400"/>
+        <w:ind w:left="425" w:hanging="425"/>
         <w:rPr>
           <w:lang w:val="bg-BG"/>
         </w:rPr>
@@ -514,7 +564,6 @@
     </w:p>
     <w:p>
       <w:pPr>
-        <w:ind w:left="1080"/>
         <w:rPr>
           <w:lang w:val="bg-BG"/>
         </w:rPr>
@@ -586,7 +635,6 @@
     </w:p>
     <w:p>
       <w:pPr>
-        <w:ind w:left="1080"/>
         <w:rPr>
           <w:lang w:val="bg-BG"/>
         </w:rPr>
@@ -680,7 +728,7 @@
           <w:noProof/>
         </w:rPr>
         <w:drawing>
-          <wp:anchor distT="0" distB="0" distL="114300" distR="114300" simplePos="0" relativeHeight="251661312" behindDoc="1" locked="0" layoutInCell="1" allowOverlap="1" wp14:anchorId="2B7890FB" wp14:editId="21A38CB7">
+          <wp:anchor distT="0" distB="0" distL="114300" distR="114300" simplePos="0" relativeHeight="251661312" behindDoc="1" locked="0" layoutInCell="1" allowOverlap="1" wp14:anchorId="2B7890FB" wp14:editId="21F53EBA">
             <wp:simplePos x="0" y="0"/>
             <wp:positionH relativeFrom="column">
               <wp:posOffset>366395</wp:posOffset>
@@ -762,23 +810,6 @@
     </w:p>
     <w:p>
       <w:pPr>
-        <w:ind w:left="1080"/>
-        <w:rPr>
-          <w:lang w:val="bg-BG"/>
-        </w:rPr>
-      </w:pPr>
-    </w:p>
-    <w:p>
-      <w:pPr>
-        <w:ind w:left="1080"/>
-        <w:rPr>
-          <w:lang w:val="bg-BG"/>
-        </w:rPr>
-      </w:pPr>
-    </w:p>
-    <w:p>
-      <w:pPr>
-        <w:ind w:left="1080"/>
         <w:rPr>
           <w:lang w:val="bg-BG"/>
         </w:rPr>
@@ -791,14 +822,16 @@
           <w:ilvl w:val="0"/>
           <w:numId w:val="50"/>
         </w:numPr>
-        <w:rPr>
-          <w:lang w:val="bg-BG"/>
-        </w:rPr>
-      </w:pPr>
-      <w:r>
-        <w:rPr>
-          <w:lang w:val="bg-BG"/>
-        </w:rPr>
+        <w:ind w:left="426" w:hanging="426"/>
+        <w:rPr>
+          <w:lang w:val="bg-BG"/>
+        </w:rPr>
+      </w:pPr>
+      <w:r>
+        <w:rPr>
+          <w:lang w:val="bg-BG"/>
+        </w:rPr>
+        <w:lastRenderedPageBreak/>
         <w:t xml:space="preserve">Създаване на </w:t>
       </w:r>
       <w:r>
@@ -809,25 +842,73 @@
       </w:r>
     </w:p>
     <w:p>
-      <w:pPr>
-        <w:ind w:left="1080"/>
+      <w:r>
+        <w:rPr>
+          <w:lang w:val="bg-BG"/>
+        </w:rPr>
+        <w:t xml:space="preserve">Помислете как би могло да се изчертае </w:t>
+      </w:r>
+      <w:r>
+        <w:rPr>
+          <w:b/>
+          <w:lang w:val="bg-BG"/>
+        </w:rPr>
+        <w:t>окръжност</w:t>
+      </w:r>
+      <w:r>
+        <w:rPr>
+          <w:lang w:val="bg-BG"/>
+        </w:rPr>
+        <w:t xml:space="preserve"> в </w:t>
+      </w:r>
+      <w:r>
+        <w:t xml:space="preserve">Scratch. </w:t>
+      </w:r>
+      <w:r>
+        <w:rPr>
+          <w:lang w:val="bg-BG"/>
+        </w:rPr>
+        <w:t xml:space="preserve">Дебелината на молива </w:t>
+      </w:r>
+      <w:r>
+        <w:rPr>
+          <w:b/>
+          <w:lang w:val="bg-BG"/>
+        </w:rPr>
+        <w:t>трябва да бъде 8</w:t>
+      </w:r>
+      <w:r>
+        <w:rPr>
+          <w:lang w:val="bg-BG"/>
+        </w:rPr>
+        <w:t>.</w:t>
+      </w:r>
+      <w:r>
+        <w:t xml:space="preserve"> </w:t>
+      </w:r>
+    </w:p>
+    <w:p>
+      <w:pPr>
+        <w:rPr>
+          <w:lang w:val="bg-BG"/>
+        </w:rPr>
+      </w:pPr>
+    </w:p>
+    <w:p>
+      <w:pPr>
+        <w:ind w:firstLine="3686"/>
+        <w:rPr>
+          <w:lang w:val="bg-BG"/>
+        </w:rPr>
       </w:pPr>
       <w:r>
         <w:rPr>
           <w:noProof/>
         </w:rPr>
         <w:drawing>
-          <wp:anchor distT="0" distB="0" distL="114300" distR="114300" simplePos="0" relativeHeight="251662336" behindDoc="1" locked="0" layoutInCell="1" allowOverlap="1" wp14:anchorId="1CD83729" wp14:editId="62684199">
-            <wp:simplePos x="0" y="0"/>
-            <wp:positionH relativeFrom="margin">
-              <wp:align>center</wp:align>
-            </wp:positionH>
-            <wp:positionV relativeFrom="paragraph">
-              <wp:posOffset>193150</wp:posOffset>
-            </wp:positionV>
+          <wp:inline distT="0" distB="0" distL="0" distR="0" wp14:anchorId="1CD83729" wp14:editId="036535DE">
             <wp:extent cx="1985680" cy="1979874"/>
             <wp:effectExtent l="0" t="0" r="0" b="1905"/>
-            <wp:wrapNone/>
             <wp:docPr id="18" name="Picture 18"/>
             <wp:cNvGraphicFramePr>
               <a:graphicFrameLocks xmlns:a="http://schemas.openxmlformats.org/drawingml/2006/main" noChangeAspect="1"/>
@@ -863,93 +944,13 @@
                 </pic:pic>
               </a:graphicData>
             </a:graphic>
-            <wp14:sizeRelH relativeFrom="margin">
-              <wp14:pctWidth>0</wp14:pctWidth>
-            </wp14:sizeRelH>
-            <wp14:sizeRelV relativeFrom="margin">
-              <wp14:pctHeight>0</wp14:pctHeight>
-            </wp14:sizeRelV>
-          </wp:anchor>
+          </wp:inline>
         </w:drawing>
-      </w:r>
-      <w:r>
-        <w:rPr>
-          <w:lang w:val="bg-BG"/>
-        </w:rPr>
-        <w:t xml:space="preserve">Помислете как би могло да се изчертае </w:t>
-      </w:r>
-      <w:r>
-        <w:rPr>
-          <w:b/>
-          <w:lang w:val="bg-BG"/>
-        </w:rPr>
-        <w:t>окръжност</w:t>
-      </w:r>
-      <w:r>
-        <w:rPr>
-          <w:lang w:val="bg-BG"/>
-        </w:rPr>
-        <w:t xml:space="preserve"> в </w:t>
-      </w:r>
-      <w:r>
-        <w:t xml:space="preserve">Scratch. </w:t>
-      </w:r>
-      <w:r>
-        <w:rPr>
-          <w:lang w:val="bg-BG"/>
-        </w:rPr>
-        <w:t xml:space="preserve">Дебелината на молива </w:t>
-      </w:r>
-      <w:r>
-        <w:rPr>
-          <w:b/>
-          <w:lang w:val="bg-BG"/>
-        </w:rPr>
-        <w:t>трябва да бъде 8</w:t>
-      </w:r>
-      <w:r>
-        <w:rPr>
-          <w:lang w:val="bg-BG"/>
-        </w:rPr>
-        <w:t>.</w:t>
-      </w:r>
-      <w:r>
-        <w:t xml:space="preserve"> </w:t>
       </w:r>
     </w:p>
     <w:p>
       <w:pPr>
-        <w:ind w:left="1080"/>
-      </w:pPr>
-    </w:p>
-    <w:p>
-      <w:pPr>
-        <w:ind w:left="1080"/>
-      </w:pPr>
-    </w:p>
-    <w:p>
-      <w:pPr>
-        <w:ind w:left="1080"/>
-      </w:pPr>
-    </w:p>
-    <w:p>
-      <w:pPr>
-        <w:ind w:left="1080"/>
-      </w:pPr>
-    </w:p>
-    <w:p>
-      <w:pPr>
-        <w:ind w:left="1080"/>
-      </w:pPr>
-    </w:p>
-    <w:p>
-      <w:pPr>
-        <w:ind w:left="1080"/>
-      </w:pPr>
-    </w:p>
-    <w:p>
-      <w:pPr>
-        <w:ind w:left="1080"/>
+        <w:ind w:left="1080" w:hanging="1080"/>
       </w:pPr>
       <w:r>
         <w:rPr>
@@ -1014,6 +1015,7 @@
           <w:ilvl w:val="0"/>
           <w:numId w:val="50"/>
         </w:numPr>
+        <w:ind w:left="425" w:hanging="425"/>
         <w:rPr>
           <w:lang w:val="bg-BG"/>
         </w:rPr>
@@ -1030,12 +1032,69 @@
         </w:rPr>
         <w:t>леда</w:t>
       </w:r>
-      <w:bookmarkStart w:id="0" w:name="_GoBack"/>
-      <w:bookmarkEnd w:id="0"/>
     </w:p>
     <w:p>
       <w:pPr>
-        <w:ind w:left="1080"/>
+        <w:rPr>
+          <w:lang w:val="bg-BG"/>
+        </w:rPr>
+      </w:pPr>
+      <w:r>
+        <w:rPr>
+          <w:lang w:val="bg-BG"/>
+        </w:rPr>
+        <w:t xml:space="preserve">Направете програма, в която спрайтът следва </w:t>
+      </w:r>
+      <w:r>
+        <w:rPr>
+          <w:b/>
+          <w:lang w:val="bg-BG"/>
+        </w:rPr>
+        <w:t>показалеца на мишката</w:t>
+      </w:r>
+      <w:r>
+        <w:rPr>
+          <w:lang w:val="bg-BG"/>
+        </w:rPr>
+        <w:t xml:space="preserve"> и оставя </w:t>
+      </w:r>
+      <w:r>
+        <w:rPr>
+          <w:b/>
+          <w:lang w:val="bg-BG"/>
+        </w:rPr>
+        <w:t>следа</w:t>
+      </w:r>
+      <w:r>
+        <w:rPr>
+          <w:lang w:val="bg-BG"/>
+        </w:rPr>
+        <w:t xml:space="preserve"> след себе си. Следата трябва да е с </w:t>
+      </w:r>
+      <w:r>
+        <w:rPr>
+          <w:b/>
+          <w:lang w:val="bg-BG"/>
+        </w:rPr>
+        <w:t>преливащи цветове</w:t>
+      </w:r>
+      <w:r>
+        <w:rPr>
+          <w:lang w:val="bg-BG"/>
+        </w:rPr>
+        <w:t xml:space="preserve"> и с </w:t>
+      </w:r>
+      <w:r>
+        <w:rPr>
+          <w:b/>
+          <w:lang w:val="bg-BG"/>
+        </w:rPr>
+        <w:t>дебелина 5.</w:t>
+      </w:r>
+    </w:p>
+    <w:p>
+      <w:pPr>
+        <w:ind w:firstLine="3119"/>
         <w:rPr>
           <w:lang w:val="bg-BG"/>
         </w:rPr>
@@ -1045,17 +1104,9 @@
           <w:noProof/>
         </w:rPr>
         <w:drawing>
-          <wp:anchor distT="0" distB="0" distL="114300" distR="114300" simplePos="0" relativeHeight="251665408" behindDoc="1" locked="0" layoutInCell="1" allowOverlap="1" wp14:anchorId="732B0AD0" wp14:editId="13F76931">
-            <wp:simplePos x="0" y="0"/>
-            <wp:positionH relativeFrom="margin">
-              <wp:align>center</wp:align>
-            </wp:positionH>
-            <wp:positionV relativeFrom="paragraph">
-              <wp:posOffset>320537</wp:posOffset>
-            </wp:positionV>
-            <wp:extent cx="2522298" cy="1963586"/>
+          <wp:inline distT="0" distB="0" distL="0" distR="0" wp14:anchorId="732B0AD0" wp14:editId="09F4058A">
+            <wp:extent cx="2451100" cy="1908159"/>
             <wp:effectExtent l="0" t="0" r="0" b="0"/>
-            <wp:wrapNone/>
             <wp:docPr id="8" name="Picture 8"/>
             <wp:cNvGraphicFramePr>
               <a:graphicFrameLocks xmlns:a="http://schemas.openxmlformats.org/drawingml/2006/main" noChangeAspect="1"/>
@@ -1068,7 +1119,7 @@
                     <pic:cNvPicPr/>
                   </pic:nvPicPr>
                   <pic:blipFill>
-                    <a:blip r:embed="rId13">
+                    <a:blip r:embed="rId13" cstate="print">
                       <a:extLst>
                         <a:ext uri="{28A0092B-C50C-407E-A947-70E740481C1C}">
                           <a14:useLocalDpi xmlns:a14="http://schemas.microsoft.com/office/drawing/2010/main" val="0"/>
@@ -1082,7 +1133,7 @@
                   <pic:spPr>
                     <a:xfrm>
                       <a:off x="0" y="0"/>
-                      <a:ext cx="2522298" cy="1963586"/>
+                      <a:ext cx="2475045" cy="1926800"/>
                     </a:xfrm>
                     <a:prstGeom prst="rect">
                       <a:avLst/>
@@ -1091,115 +1142,9 @@
                 </pic:pic>
               </a:graphicData>
             </a:graphic>
-            <wp14:sizeRelH relativeFrom="margin">
-              <wp14:pctWidth>0</wp14:pctWidth>
-            </wp14:sizeRelH>
-            <wp14:sizeRelV relativeFrom="margin">
-              <wp14:pctHeight>0</wp14:pctHeight>
-            </wp14:sizeRelV>
-          </wp:anchor>
+          </wp:inline>
         </w:drawing>
       </w:r>
-      <w:r>
-        <w:rPr>
-          <w:lang w:val="bg-BG"/>
-        </w:rPr>
-        <w:t xml:space="preserve">Направете програма, в която спрайтът следва </w:t>
-      </w:r>
-      <w:r>
-        <w:rPr>
-          <w:b/>
-          <w:lang w:val="bg-BG"/>
-        </w:rPr>
-        <w:t>показалеца на мишката</w:t>
-      </w:r>
-      <w:r>
-        <w:rPr>
-          <w:lang w:val="bg-BG"/>
-        </w:rPr>
-        <w:t xml:space="preserve"> и оставя </w:t>
-      </w:r>
-      <w:r>
-        <w:rPr>
-          <w:b/>
-          <w:lang w:val="bg-BG"/>
-        </w:rPr>
-        <w:t>следа</w:t>
-      </w:r>
-      <w:r>
-        <w:rPr>
-          <w:lang w:val="bg-BG"/>
-        </w:rPr>
-        <w:t xml:space="preserve"> след себе си. Следата трябва да е с </w:t>
-      </w:r>
-      <w:r>
-        <w:rPr>
-          <w:b/>
-          <w:lang w:val="bg-BG"/>
-        </w:rPr>
-        <w:t>преливащи цветове</w:t>
-      </w:r>
-      <w:r>
-        <w:rPr>
-          <w:lang w:val="bg-BG"/>
-        </w:rPr>
-        <w:t xml:space="preserve"> и с </w:t>
-      </w:r>
-      <w:r>
-        <w:rPr>
-          <w:b/>
-          <w:lang w:val="bg-BG"/>
-        </w:rPr>
-        <w:t>дебелина 5.</w:t>
-      </w:r>
-    </w:p>
-    <w:p>
-      <w:pPr>
-        <w:ind w:left="1080"/>
-        <w:rPr>
-          <w:lang w:val="bg-BG"/>
-        </w:rPr>
-      </w:pPr>
-    </w:p>
-    <w:p>
-      <w:pPr>
-        <w:ind w:left="1080"/>
-        <w:rPr>
-          <w:lang w:val="bg-BG"/>
-        </w:rPr>
-      </w:pPr>
-    </w:p>
-    <w:p>
-      <w:pPr>
-        <w:ind w:left="1080"/>
-        <w:rPr>
-          <w:lang w:val="bg-BG"/>
-        </w:rPr>
-      </w:pPr>
-    </w:p>
-    <w:p>
-      <w:pPr>
-        <w:ind w:left="1080"/>
-        <w:rPr>
-          <w:lang w:val="bg-BG"/>
-        </w:rPr>
-      </w:pPr>
-    </w:p>
-    <w:p>
-      <w:pPr>
-        <w:ind w:left="1080"/>
-        <w:rPr>
-          <w:lang w:val="bg-BG"/>
-        </w:rPr>
-      </w:pPr>
-    </w:p>
-    <w:p>
-      <w:pPr>
-        <w:ind w:left="1080"/>
-        <w:rPr>
-          <w:lang w:val="bg-BG"/>
-        </w:rPr>
-      </w:pPr>
     </w:p>
     <w:p>
       <w:pPr>
@@ -1208,6 +1153,8 @@
           <w:ilvl w:val="0"/>
           <w:numId w:val="50"/>
         </w:numPr>
+        <w:spacing w:before="400"/>
+        <w:ind w:left="426" w:hanging="426"/>
         <w:rPr>
           <w:lang w:val="bg-BG"/>
         </w:rPr>
@@ -1221,7 +1168,6 @@
     </w:p>
     <w:p>
       <w:pPr>
-        <w:ind w:left="1080"/>
         <w:rPr>
           <w:lang w:val="bg-BG"/>
         </w:rPr>
@@ -1399,15 +1345,15 @@
           <w:noProof/>
         </w:rPr>
         <w:drawing>
-          <wp:anchor distT="0" distB="0" distL="114300" distR="114300" simplePos="0" relativeHeight="251664384" behindDoc="1" locked="0" layoutInCell="1" allowOverlap="1" wp14:anchorId="7246EA78" wp14:editId="0D27FCE7">
+          <wp:anchor distT="0" distB="0" distL="114300" distR="114300" simplePos="0" relativeHeight="251664384" behindDoc="1" locked="0" layoutInCell="1" allowOverlap="1" wp14:anchorId="7246EA78" wp14:editId="04775AAD">
             <wp:simplePos x="0" y="0"/>
             <wp:positionH relativeFrom="margin">
-              <wp:align>left</wp:align>
+              <wp:posOffset>0</wp:posOffset>
             </wp:positionH>
             <wp:positionV relativeFrom="paragraph">
-              <wp:posOffset>161069</wp:posOffset>
+              <wp:posOffset>71755</wp:posOffset>
             </wp:positionV>
-            <wp:extent cx="3673503" cy="2148751"/>
+            <wp:extent cx="3673475" cy="2148205"/>
             <wp:effectExtent l="0" t="0" r="0" b="0"/>
             <wp:wrapNone/>
             <wp:docPr id="26" name="Picture 26"/>
@@ -1436,7 +1382,7 @@
                   <pic:spPr>
                     <a:xfrm>
                       <a:off x="0" y="0"/>
-                      <a:ext cx="3673503" cy="2148751"/>
+                      <a:ext cx="3673475" cy="2148205"/>
                     </a:xfrm>
                     <a:prstGeom prst="rect">
                       <a:avLst/>
@@ -1459,16 +1405,16 @@
           <w:noProof/>
         </w:rPr>
         <w:drawing>
-          <wp:anchor distT="0" distB="0" distL="114300" distR="114300" simplePos="0" relativeHeight="251663360" behindDoc="1" locked="0" layoutInCell="1" allowOverlap="1" wp14:anchorId="64DF85AC" wp14:editId="132695FD">
+          <wp:anchor distT="0" distB="0" distL="114300" distR="114300" simplePos="0" relativeHeight="251663360" behindDoc="1" locked="0" layoutInCell="1" allowOverlap="1" wp14:anchorId="64DF85AC" wp14:editId="55F760A0">
             <wp:simplePos x="0" y="0"/>
             <wp:positionH relativeFrom="column">
-              <wp:posOffset>3594597</wp:posOffset>
+              <wp:posOffset>3596006</wp:posOffset>
             </wp:positionH>
             <wp:positionV relativeFrom="paragraph">
-              <wp:posOffset>221090</wp:posOffset>
+              <wp:posOffset>220345</wp:posOffset>
             </wp:positionV>
-            <wp:extent cx="2868571" cy="2154803"/>
-            <wp:effectExtent l="0" t="0" r="8255" b="0"/>
+            <wp:extent cx="2343150" cy="1760119"/>
+            <wp:effectExtent l="0" t="0" r="0" b="5715"/>
             <wp:wrapNone/>
             <wp:docPr id="25" name="Picture 25"/>
             <wp:cNvGraphicFramePr>
@@ -1482,7 +1428,7 @@
                     <pic:cNvPicPr/>
                   </pic:nvPicPr>
                   <pic:blipFill>
-                    <a:blip r:embed="rId15">
+                    <a:blip r:embed="rId15" cstate="print">
                       <a:extLst>
                         <a:ext uri="{28A0092B-C50C-407E-A947-70E740481C1C}">
                           <a14:useLocalDpi xmlns:a14="http://schemas.microsoft.com/office/drawing/2010/main" val="0"/>
@@ -1496,7 +1442,7 @@
                   <pic:spPr>
                     <a:xfrm>
                       <a:off x="0" y="0"/>
-                      <a:ext cx="2868571" cy="2154803"/>
+                      <a:ext cx="2349353" cy="1764778"/>
                     </a:xfrm>
                     <a:prstGeom prst="rect">
                       <a:avLst/>
@@ -1528,7 +1474,7 @@
 </file>
 
 <file path=word/endnotes.xml><?xml version="1.0" encoding="utf-8"?>
-<w:endnotes xmlns:wpc="http://schemas.microsoft.com/office/word/2010/wordprocessingCanvas" xmlns:cx="http://schemas.microsoft.com/office/drawing/2014/chartex" xmlns:cx1="http://schemas.microsoft.com/office/drawing/2015/9/8/chartex" xmlns:mc="http://schemas.openxmlformats.org/markup-compatibility/2006" xmlns:o="urn:schemas-microsoft-com:office:office" xmlns:r="http://schemas.openxmlformats.org/officeDocument/2006/relationships" xmlns:m="http://schemas.openxmlformats.org/officeDocument/2006/math" xmlns:v="urn:schemas-microsoft-com:vml" xmlns:wp14="http://schemas.microsoft.com/office/word/2010/wordprocessingDrawing" xmlns:wp="http://schemas.openxmlformats.org/drawingml/2006/wordprocessingDrawing" xmlns:w10="urn:schemas-microsoft-com:office:word" xmlns:w="http://schemas.openxmlformats.org/wordprocessingml/2006/main" xmlns:w14="http://schemas.microsoft.com/office/word/2010/wordml" xmlns:w15="http://schemas.microsoft.com/office/word/2012/wordml" xmlns:w16se="http://schemas.microsoft.com/office/word/2015/wordml/symex" xmlns:wpg="http://schemas.microsoft.com/office/word/2010/wordprocessingGroup" xmlns:wpi="http://schemas.microsoft.com/office/word/2010/wordprocessingInk" xmlns:wne="http://schemas.microsoft.com/office/word/2006/wordml" xmlns:wps="http://schemas.microsoft.com/office/word/2010/wordprocessingShape" mc:Ignorable="w14 w15 w16se wp14">
+<w:endnotes xmlns:wpc="http://schemas.microsoft.com/office/word/2010/wordprocessingCanvas" xmlns:cx="http://schemas.microsoft.com/office/drawing/2014/chartex" xmlns:cx1="http://schemas.microsoft.com/office/drawing/2015/9/8/chartex" xmlns:cx2="http://schemas.microsoft.com/office/drawing/2015/10/21/chartex" xmlns:cx3="http://schemas.microsoft.com/office/drawing/2016/5/9/chartex" xmlns:cx4="http://schemas.microsoft.com/office/drawing/2016/5/10/chartex" xmlns:cx5="http://schemas.microsoft.com/office/drawing/2016/5/11/chartex" xmlns:cx6="http://schemas.microsoft.com/office/drawing/2016/5/12/chartex" xmlns:cx7="http://schemas.microsoft.com/office/drawing/2016/5/13/chartex" xmlns:cx8="http://schemas.microsoft.com/office/drawing/2016/5/14/chartex" xmlns:mc="http://schemas.openxmlformats.org/markup-compatibility/2006" xmlns:aink="http://schemas.microsoft.com/office/drawing/2016/ink" xmlns:am3d="http://schemas.microsoft.com/office/drawing/2017/model3d" xmlns:o="urn:schemas-microsoft-com:office:office" xmlns:oel="http://schemas.microsoft.com/office/2019/extlst" xmlns:r="http://schemas.openxmlformats.org/officeDocument/2006/relationships" xmlns:m="http://schemas.openxmlformats.org/officeDocument/2006/math" xmlns:v="urn:schemas-microsoft-com:vml" xmlns:wp14="http://schemas.microsoft.com/office/word/2010/wordprocessingDrawing" xmlns:wp="http://schemas.openxmlformats.org/drawingml/2006/wordprocessingDrawing" xmlns:w10="urn:schemas-microsoft-com:office:word" xmlns:w="http://schemas.openxmlformats.org/wordprocessingml/2006/main" xmlns:w14="http://schemas.microsoft.com/office/word/2010/wordml" xmlns:w15="http://schemas.microsoft.com/office/word/2012/wordml" xmlns:w16cex="http://schemas.microsoft.com/office/word/2018/wordml/cex" xmlns:w16cid="http://schemas.microsoft.com/office/word/2016/wordml/cid" xmlns:w16="http://schemas.microsoft.com/office/word/2018/wordml" xmlns:w16sdtdh="http://schemas.microsoft.com/office/word/2020/wordml/sdtdatahash" xmlns:w16se="http://schemas.microsoft.com/office/word/2015/wordml/symex" xmlns:wpg="http://schemas.microsoft.com/office/word/2010/wordprocessingGroup" xmlns:wpi="http://schemas.microsoft.com/office/word/2010/wordprocessingInk" xmlns:wne="http://schemas.microsoft.com/office/word/2006/wordml" xmlns:wps="http://schemas.microsoft.com/office/word/2010/wordprocessingShape" mc:Ignorable="w14 w15 w16se w16cid w16 w16cex w16sdtdh wp14">
   <w:endnote w:type="separator" w:id="-1">
     <w:p>
       <w:pPr>
@@ -1553,7 +1499,7 @@
 </file>
 
 <file path=word/footer1.xml><?xml version="1.0" encoding="utf-8"?>
-<w:ftr xmlns:wpc="http://schemas.microsoft.com/office/word/2010/wordprocessingCanvas" xmlns:cx="http://schemas.microsoft.com/office/drawing/2014/chartex" xmlns:cx1="http://schemas.microsoft.com/office/drawing/2015/9/8/chartex" xmlns:mc="http://schemas.openxmlformats.org/markup-compatibility/2006" xmlns:o="urn:schemas-microsoft-com:office:office" xmlns:r="http://schemas.openxmlformats.org/officeDocument/2006/relationships" xmlns:m="http://schemas.openxmlformats.org/officeDocument/2006/math" xmlns:v="urn:schemas-microsoft-com:vml" xmlns:wp14="http://schemas.microsoft.com/office/word/2010/wordprocessingDrawing" xmlns:wp="http://schemas.openxmlformats.org/drawingml/2006/wordprocessingDrawing" xmlns:w10="urn:schemas-microsoft-com:office:word" xmlns:w="http://schemas.openxmlformats.org/wordprocessingml/2006/main" xmlns:w14="http://schemas.microsoft.com/office/word/2010/wordml" xmlns:w15="http://schemas.microsoft.com/office/word/2012/wordml" xmlns:w16se="http://schemas.microsoft.com/office/word/2015/wordml/symex" xmlns:wpg="http://schemas.microsoft.com/office/word/2010/wordprocessingGroup" xmlns:wpi="http://schemas.microsoft.com/office/word/2010/wordprocessingInk" xmlns:wne="http://schemas.microsoft.com/office/word/2006/wordml" xmlns:wps="http://schemas.microsoft.com/office/word/2010/wordprocessingShape" mc:Ignorable="w14 w15 w16se wp14">
+<w:ftr xmlns:wpc="http://schemas.microsoft.com/office/word/2010/wordprocessingCanvas" xmlns:cx="http://schemas.microsoft.com/office/drawing/2014/chartex" xmlns:cx1="http://schemas.microsoft.com/office/drawing/2015/9/8/chartex" xmlns:cx2="http://schemas.microsoft.com/office/drawing/2015/10/21/chartex" xmlns:cx3="http://schemas.microsoft.com/office/drawing/2016/5/9/chartex" xmlns:cx4="http://schemas.microsoft.com/office/drawing/2016/5/10/chartex" xmlns:cx5="http://schemas.microsoft.com/office/drawing/2016/5/11/chartex" xmlns:cx6="http://schemas.microsoft.com/office/drawing/2016/5/12/chartex" xmlns:cx7="http://schemas.microsoft.com/office/drawing/2016/5/13/chartex" xmlns:cx8="http://schemas.microsoft.com/office/drawing/2016/5/14/chartex" xmlns:mc="http://schemas.openxmlformats.org/markup-compatibility/2006" xmlns:aink="http://schemas.microsoft.com/office/drawing/2016/ink" xmlns:am3d="http://schemas.microsoft.com/office/drawing/2017/model3d" xmlns:o="urn:schemas-microsoft-com:office:office" xmlns:oel="http://schemas.microsoft.com/office/2019/extlst" xmlns:r="http://schemas.openxmlformats.org/officeDocument/2006/relationships" xmlns:m="http://schemas.openxmlformats.org/officeDocument/2006/math" xmlns:v="urn:schemas-microsoft-com:vml" xmlns:wp14="http://schemas.microsoft.com/office/word/2010/wordprocessingDrawing" xmlns:wp="http://schemas.openxmlformats.org/drawingml/2006/wordprocessingDrawing" xmlns:w10="urn:schemas-microsoft-com:office:word" xmlns:w="http://schemas.openxmlformats.org/wordprocessingml/2006/main" xmlns:w14="http://schemas.microsoft.com/office/word/2010/wordml" xmlns:w15="http://schemas.microsoft.com/office/word/2012/wordml" xmlns:w16cex="http://schemas.microsoft.com/office/word/2018/wordml/cex" xmlns:w16cid="http://schemas.microsoft.com/office/word/2016/wordml/cid" xmlns:w16="http://schemas.microsoft.com/office/word/2018/wordml" xmlns:w16sdtdh="http://schemas.microsoft.com/office/word/2020/wordml/sdtdatahash" xmlns:w16se="http://schemas.microsoft.com/office/word/2015/wordml/symex" xmlns:wpg="http://schemas.microsoft.com/office/word/2010/wordprocessingGroup" xmlns:wpi="http://schemas.microsoft.com/office/word/2010/wordprocessingInk" xmlns:wne="http://schemas.microsoft.com/office/word/2006/wordml" xmlns:wps="http://schemas.microsoft.com/office/word/2010/wordprocessingShape" mc:Ignorable="w14 w15 w16se w16cid w16 w16cex w16sdtdh wp14">
   <w:p>
     <w:pPr>
       <w:pStyle w:val="Footer"/>
@@ -1734,7 +1680,7 @@
                               <w:szCs w:val="17"/>
                             </w:rPr>
                           </w:pPr>
-                          <w:bookmarkStart w:id="1" w:name="_Hlk24191091"/>
+                          <w:bookmarkStart w:id="0" w:name="_Hlk24191091"/>
                           <w:r>
                             <w:rPr>
                               <w:sz w:val="17"/>
@@ -1852,7 +1798,7 @@
                             <w:t>.</w:t>
                           </w:r>
                         </w:p>
-                        <w:bookmarkEnd w:id="1"/>
+                        <w:bookmarkEnd w:id="0"/>
                         <w:p>
                           <w:pPr>
                             <w:spacing w:line="240" w:lineRule="auto"/>
@@ -2081,7 +2027,7 @@
                                               <a14:useLocalDpi xmlns:a14="http://schemas.microsoft.com/office/drawing/2010/main" val="0"/>
                                             </a:ext>
                                             <a:ext uri="{837473B0-CC2E-450A-ABE3-18F120FF3D39}">
-                                              <a1611:picAttrSrcUrl xmlns:a1611="http://schemas.microsoft.com/office/drawing/2016/11/main" xmlns:w16sdtdh="http://schemas.microsoft.com/office/word/2020/wordml/sdtdatahash" xmlns:w16="http://schemas.microsoft.com/office/word/2018/wordml" xmlns:w16cid="http://schemas.microsoft.com/office/word/2016/wordml/cid" xmlns:w16cex="http://schemas.microsoft.com/office/word/2018/wordml/cex" xmlns:w="http://schemas.openxmlformats.org/wordprocessingml/2006/main" xmlns:w10="urn:schemas-microsoft-com:office:word" xmlns:v="urn:schemas-microsoft-com:vml" xmlns:oel="http://schemas.microsoft.com/office/2019/extlst" xmlns:o="urn:schemas-microsoft-com:office:office" xmlns:am3d="http://schemas.microsoft.com/office/drawing/2017/model3d" xmlns:aink="http://schemas.microsoft.com/office/drawing/2016/ink" xmlns:cx8="http://schemas.microsoft.com/office/drawing/2016/5/14/chartex" xmlns:cx7="http://schemas.microsoft.com/office/drawing/2016/5/13/chartex" xmlns:cx6="http://schemas.microsoft.com/office/drawing/2016/5/12/chartex" xmlns:cx5="http://schemas.microsoft.com/office/drawing/2016/5/11/chartex" xmlns:cx4="http://schemas.microsoft.com/office/drawing/2016/5/10/chartex" xmlns:cx3="http://schemas.microsoft.com/office/drawing/2016/5/9/chartex" xmlns:cx2="http://schemas.microsoft.com/office/drawing/2015/10/21/chartex" xmlns="" r:id="rId9"/>
+                                              <a1611:picAttrSrcUrl xmlns:a1611="http://schemas.microsoft.com/office/drawing/2016/11/main" r:id="rId9"/>
                                             </a:ext>
                                           </a:extLst>
                                         </a:blip>
@@ -2781,7 +2727,7 @@
                                         <a14:useLocalDpi xmlns:a14="http://schemas.microsoft.com/office/drawing/2010/main" val="0"/>
                                       </a:ext>
                                       <a:ext uri="{837473B0-CC2E-450A-ABE3-18F120FF3D39}">
-                                        <a1611:picAttrSrcUrl xmlns:a1611="http://schemas.microsoft.com/office/drawing/2016/11/main" xmlns:w16sdtdh="http://schemas.microsoft.com/office/word/2020/wordml/sdtdatahash" xmlns:w16="http://schemas.microsoft.com/office/word/2018/wordml" xmlns:w16cid="http://schemas.microsoft.com/office/word/2016/wordml/cid" xmlns:w16cex="http://schemas.microsoft.com/office/word/2018/wordml/cex" xmlns:w="http://schemas.openxmlformats.org/wordprocessingml/2006/main" xmlns:w10="urn:schemas-microsoft-com:office:word" xmlns:v="urn:schemas-microsoft-com:vml" xmlns:oel="http://schemas.microsoft.com/office/2019/extlst" xmlns:o="urn:schemas-microsoft-com:office:office" xmlns:am3d="http://schemas.microsoft.com/office/drawing/2017/model3d" xmlns:aink="http://schemas.microsoft.com/office/drawing/2016/ink" xmlns:cx8="http://schemas.microsoft.com/office/drawing/2016/5/14/chartex" xmlns:cx7="http://schemas.microsoft.com/office/drawing/2016/5/13/chartex" xmlns:cx6="http://schemas.microsoft.com/office/drawing/2016/5/12/chartex" xmlns:cx5="http://schemas.microsoft.com/office/drawing/2016/5/11/chartex" xmlns:cx4="http://schemas.microsoft.com/office/drawing/2016/5/10/chartex" xmlns:cx3="http://schemas.microsoft.com/office/drawing/2016/5/9/chartex" xmlns:cx2="http://schemas.microsoft.com/office/drawing/2015/10/21/chartex" xmlns="" r:id="rId9"/>
+                                        <a1611:picAttrSrcUrl xmlns:a1611="http://schemas.microsoft.com/office/drawing/2016/11/main" xmlns:w16sdtdh="http://schemas.microsoft.com/office/word/2020/wordml/sdtdatahash" xmlns:w16="http://schemas.microsoft.com/office/word/2018/wordml" xmlns:w16cid="http://schemas.microsoft.com/office/word/2016/wordml/cid" xmlns:w16cex="http://schemas.microsoft.com/office/word/2018/wordml/cex" xmlns:w="http://schemas.openxmlformats.org/wordprocessingml/2006/main" xmlns:w10="urn:schemas-microsoft-com:office:word" xmlns:v="urn:schemas-microsoft-com:vml" xmlns:oel="http://schemas.microsoft.com/office/2019/extlst" xmlns:o="urn:schemas-microsoft-com:office:office" xmlns:am3d="http://schemas.microsoft.com/office/drawing/2017/model3d" xmlns:aink="http://schemas.microsoft.com/office/drawing/2016/ink" xmlns:cx8="http://schemas.microsoft.com/office/drawing/2016/5/14/chartex" xmlns:cx7="http://schemas.microsoft.com/office/drawing/2016/5/13/chartex" xmlns:cx6="http://schemas.microsoft.com/office/drawing/2016/5/12/chartex" xmlns:cx5="http://schemas.microsoft.com/office/drawing/2016/5/11/chartex" xmlns:cx4="http://schemas.microsoft.com/office/drawing/2016/5/10/chartex" xmlns:cx3="http://schemas.microsoft.com/office/drawing/2016/5/9/chartex" xmlns:cx2="http://schemas.microsoft.com/office/drawing/2015/10/21/chartex" xmlns="" r:id="rId28"/>
                                       </a:ext>
                                     </a:extLst>
                                   </a:blip>
@@ -2827,7 +2773,7 @@
                           <wp:extent cx="180000" cy="180000"/>
                           <wp:effectExtent l="0" t="0" r="0" b="0"/>
                           <wp:docPr id="7" name="Picture 7" title="Software University @ Twitter">
-                            <a:hlinkClick xmlns:a="http://schemas.openxmlformats.org/drawingml/2006/main" r:id="rId28"/>
+                            <a:hlinkClick xmlns:a="http://schemas.openxmlformats.org/drawingml/2006/main" r:id="rId29"/>
                           </wp:docPr>
                           <wp:cNvGraphicFramePr>
                             <a:graphicFrameLocks xmlns:a="http://schemas.openxmlformats.org/drawingml/2006/main" noChangeAspect="1"/>
@@ -2837,12 +2783,12 @@
                               <pic:pic xmlns:pic="http://schemas.openxmlformats.org/drawingml/2006/picture">
                                 <pic:nvPicPr>
                                   <pic:cNvPr id="7" name="Picture 7" title="Software University @ Twitter">
-                                    <a:hlinkClick r:id="rId28"/>
+                                    <a:hlinkClick r:id="rId29"/>
                                   </pic:cNvPr>
                                   <pic:cNvPicPr/>
                                 </pic:nvPicPr>
                                 <pic:blipFill>
-                                  <a:blip r:embed="rId29"/>
+                                  <a:blip r:embed="rId30"/>
                                   <a:stretch>
                                     <a:fillRect/>
                                   </a:stretch>
@@ -2880,7 +2826,7 @@
                           <wp:extent cx="180000" cy="180000"/>
                           <wp:effectExtent l="0" t="0" r="0" b="0"/>
                           <wp:docPr id="17" name="Picture 17" title="Software University @ YouTube">
-                            <a:hlinkClick xmlns:a="http://schemas.openxmlformats.org/drawingml/2006/main" r:id="rId30"/>
+                            <a:hlinkClick xmlns:a="http://schemas.openxmlformats.org/drawingml/2006/main" r:id="rId31"/>
                           </wp:docPr>
                           <wp:cNvGraphicFramePr>
                             <a:graphicFrameLocks xmlns:a="http://schemas.openxmlformats.org/drawingml/2006/main" noChangeAspect="1"/>
@@ -2890,12 +2836,12 @@
                               <pic:pic xmlns:pic="http://schemas.openxmlformats.org/drawingml/2006/picture">
                                 <pic:nvPicPr>
                                   <pic:cNvPr id="17" name="Picture 17" title="Software University @ YouTube">
-                                    <a:hlinkClick r:id="rId30"/>
+                                    <a:hlinkClick r:id="rId31"/>
                                   </pic:cNvPr>
                                   <pic:cNvPicPr/>
                                 </pic:nvPicPr>
                                 <pic:blipFill>
-                                  <a:blip r:embed="rId31"/>
+                                  <a:blip r:embed="rId32"/>
                                   <a:stretch>
                                     <a:fillRect/>
                                   </a:stretch>
@@ -2933,7 +2879,7 @@
                           <wp:extent cx="180000" cy="180000"/>
                           <wp:effectExtent l="0" t="0" r="0" b="0"/>
                           <wp:docPr id="21" name="Picture 21">
-                            <a:hlinkClick xmlns:a="http://schemas.openxmlformats.org/drawingml/2006/main" r:id="rId32"/>
+                            <a:hlinkClick xmlns:a="http://schemas.openxmlformats.org/drawingml/2006/main" r:id="rId33"/>
                           </wp:docPr>
                           <wp:cNvGraphicFramePr>
                             <a:graphicFrameLocks xmlns:a="http://schemas.openxmlformats.org/drawingml/2006/main" noChangeAspect="1"/>
@@ -2943,14 +2889,14 @@
                               <pic:pic xmlns:pic="http://schemas.openxmlformats.org/drawingml/2006/picture">
                                 <pic:nvPicPr>
                                   <pic:cNvPr id="21" name="Picture 21">
-                                    <a:hlinkClick r:id="rId32"/>
+                                    <a:hlinkClick r:id="rId33"/>
                                   </pic:cNvPr>
                                   <pic:cNvPicPr>
                                     <a:picLocks noChangeAspect="1" noChangeArrowheads="1"/>
                                   </pic:cNvPicPr>
                                 </pic:nvPicPr>
                                 <pic:blipFill rotWithShape="1">
-                                  <a:blip r:embed="rId33">
+                                  <a:blip r:embed="rId34">
                                     <a:extLst>
                                       <a:ext uri="{28A0092B-C50C-407E-A947-70E740481C1C}">
                                         <a14:useLocalDpi xmlns:a14="http://schemas.microsoft.com/office/drawing/2010/main" val="0"/>
@@ -3002,7 +2948,7 @@
                           <wp:extent cx="180000" cy="180000"/>
                           <wp:effectExtent l="0" t="0" r="0" b="0"/>
                           <wp:docPr id="22" name="Picture 22">
-                            <a:hlinkClick xmlns:a="http://schemas.openxmlformats.org/drawingml/2006/main" r:id="rId34"/>
+                            <a:hlinkClick xmlns:a="http://schemas.openxmlformats.org/drawingml/2006/main" r:id="rId35"/>
                           </wp:docPr>
                           <wp:cNvGraphicFramePr>
                             <a:graphicFrameLocks xmlns:a="http://schemas.openxmlformats.org/drawingml/2006/main" noChangeAspect="1"/>
@@ -3012,14 +2958,14 @@
                               <pic:pic xmlns:pic="http://schemas.openxmlformats.org/drawingml/2006/picture">
                                 <pic:nvPicPr>
                                   <pic:cNvPr id="22" name="Picture 22">
-                                    <a:hlinkClick r:id="rId34"/>
+                                    <a:hlinkClick r:id="rId35"/>
                                   </pic:cNvPr>
                                   <pic:cNvPicPr>
                                     <a:picLocks noChangeAspect="1" noChangeArrowheads="1"/>
                                   </pic:cNvPicPr>
                                 </pic:nvPicPr>
                                 <pic:blipFill>
-                                  <a:blip r:embed="rId35">
+                                  <a:blip r:embed="rId36">
                                     <a:extLst>
                                       <a:ext uri="{28A0092B-C50C-407E-A947-70E740481C1C}">
                                         <a14:useLocalDpi xmlns:a14="http://schemas.microsoft.com/office/drawing/2010/main" val="0"/>
@@ -3068,7 +3014,7 @@
                           <wp:extent cx="180000" cy="180000"/>
                           <wp:effectExtent l="0" t="0" r="0" b="0"/>
                           <wp:docPr id="23" name="Picture 23" title="Software University: Email Us">
-                            <a:hlinkClick xmlns:a="http://schemas.openxmlformats.org/drawingml/2006/main" r:id="rId36"/>
+                            <a:hlinkClick xmlns:a="http://schemas.openxmlformats.org/drawingml/2006/main" r:id="rId37"/>
                           </wp:docPr>
                           <wp:cNvGraphicFramePr>
                             <a:graphicFrameLocks xmlns:a="http://schemas.openxmlformats.org/drawingml/2006/main" noChangeAspect="1"/>
@@ -3078,12 +3024,12 @@
                               <pic:pic xmlns:pic="http://schemas.openxmlformats.org/drawingml/2006/picture">
                                 <pic:nvPicPr>
                                   <pic:cNvPr id="23" name="Picture 23" title="Software University: Email Us">
-                                    <a:hlinkClick r:id="rId36"/>
+                                    <a:hlinkClick r:id="rId37"/>
                                   </pic:cNvPr>
                                   <pic:cNvPicPr/>
                                 </pic:nvPicPr>
                                 <pic:blipFill>
-                                  <a:blip r:embed="rId37"/>
+                                  <a:blip r:embed="rId38"/>
                                   <a:stretch>
                                     <a:fillRect/>
                                   </a:stretch>
@@ -3145,7 +3091,7 @@
                   </pic:cNvPicPr>
                 </pic:nvPicPr>
                 <pic:blipFill>
-                  <a:blip r:embed="rId38">
+                  <a:blip r:embed="rId39">
                     <a:extLst>
                       <a:ext uri="{28A0092B-C50C-407E-A947-70E740481C1C}">
                         <a14:useLocalDpi xmlns:a14="http://schemas.microsoft.com/office/drawing/2010/main" val="0"/>
@@ -3249,7 +3195,7 @@
             </wp:anchor>
           </w:drawing>
         </mc:Choice>
-        <mc:Fallback xmlns:w16sdtdh="http://schemas.microsoft.com/office/word/2020/wordml/sdtdatahash" xmlns:w16="http://schemas.microsoft.com/office/word/2018/wordml" xmlns:w16cid="http://schemas.microsoft.com/office/word/2016/wordml/cid" xmlns:w16cex="http://schemas.microsoft.com/office/word/2018/wordml/cex" xmlns:oel="http://schemas.microsoft.com/office/2019/extlst" xmlns:am3d="http://schemas.microsoft.com/office/drawing/2017/model3d" xmlns:aink="http://schemas.microsoft.com/office/drawing/2016/ink" xmlns:cx8="http://schemas.microsoft.com/office/drawing/2016/5/14/chartex" xmlns:cx7="http://schemas.microsoft.com/office/drawing/2016/5/13/chartex" xmlns:cx6="http://schemas.microsoft.com/office/drawing/2016/5/12/chartex" xmlns:cx5="http://schemas.microsoft.com/office/drawing/2016/5/11/chartex" xmlns:cx4="http://schemas.microsoft.com/office/drawing/2016/5/10/chartex" xmlns:cx3="http://schemas.microsoft.com/office/drawing/2016/5/9/chartex" xmlns:cx2="http://schemas.microsoft.com/office/drawing/2015/10/21/chartex">
+        <mc:Fallback>
           <w:pict>
             <v:line w14:anchorId="60BE7D18" id="Straight Connector 19" o:spid="_x0000_s1026" style="position:absolute;flip:y;z-index:251622400;visibility:visible;mso-wrap-style:square;mso-width-percent:0;mso-height-percent:0;mso-wrap-distance-left:9pt;mso-wrap-distance-top:0;mso-wrap-distance-right:9pt;mso-wrap-distance-bottom:0;mso-position-horizontal:absolute;mso-position-horizontal-relative:text;mso-position-vertical:absolute;mso-position-vertical-relative:text;mso-width-percent:0;mso-height-percent:0;mso-width-relative:page;mso-height-relative:page" from="-.1pt,5.2pt" to="520.7pt,5.2pt" o:gfxdata="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" strokecolor="#974706 [1609]" strokeweight="1pt">
               <v:stroke endcap="round"/>
@@ -3545,7 +3491,7 @@
 </file>
 
 <file path=word/footnotes.xml><?xml version="1.0" encoding="utf-8"?>
-<w:footnotes xmlns:wpc="http://schemas.microsoft.com/office/word/2010/wordprocessingCanvas" xmlns:cx="http://schemas.microsoft.com/office/drawing/2014/chartex" xmlns:cx1="http://schemas.microsoft.com/office/drawing/2015/9/8/chartex" xmlns:mc="http://schemas.openxmlformats.org/markup-compatibility/2006" xmlns:o="urn:schemas-microsoft-com:office:office" xmlns:r="http://schemas.openxmlformats.org/officeDocument/2006/relationships" xmlns:m="http://schemas.openxmlformats.org/officeDocument/2006/math" xmlns:v="urn:schemas-microsoft-com:vml" xmlns:wp14="http://schemas.microsoft.com/office/word/2010/wordprocessingDrawing" xmlns:wp="http://schemas.openxmlformats.org/drawingml/2006/wordprocessingDrawing" xmlns:w10="urn:schemas-microsoft-com:office:word" xmlns:w="http://schemas.openxmlformats.org/wordprocessingml/2006/main" xmlns:w14="http://schemas.microsoft.com/office/word/2010/wordml" xmlns:w15="http://schemas.microsoft.com/office/word/2012/wordml" xmlns:w16se="http://schemas.microsoft.com/office/word/2015/wordml/symex" xmlns:wpg="http://schemas.microsoft.com/office/word/2010/wordprocessingGroup" xmlns:wpi="http://schemas.microsoft.com/office/word/2010/wordprocessingInk" xmlns:wne="http://schemas.microsoft.com/office/word/2006/wordml" xmlns:wps="http://schemas.microsoft.com/office/word/2010/wordprocessingShape" mc:Ignorable="w14 w15 w16se wp14">
+<w:footnotes xmlns:wpc="http://schemas.microsoft.com/office/word/2010/wordprocessingCanvas" xmlns:cx="http://schemas.microsoft.com/office/drawing/2014/chartex" xmlns:cx1="http://schemas.microsoft.com/office/drawing/2015/9/8/chartex" xmlns:cx2="http://schemas.microsoft.com/office/drawing/2015/10/21/chartex" xmlns:cx3="http://schemas.microsoft.com/office/drawing/2016/5/9/chartex" xmlns:cx4="http://schemas.microsoft.com/office/drawing/2016/5/10/chartex" xmlns:cx5="http://schemas.microsoft.com/office/drawing/2016/5/11/chartex" xmlns:cx6="http://schemas.microsoft.com/office/drawing/2016/5/12/chartex" xmlns:cx7="http://schemas.microsoft.com/office/drawing/2016/5/13/chartex" xmlns:cx8="http://schemas.microsoft.com/office/drawing/2016/5/14/chartex" xmlns:mc="http://schemas.openxmlformats.org/markup-compatibility/2006" xmlns:aink="http://schemas.microsoft.com/office/drawing/2016/ink" xmlns:am3d="http://schemas.microsoft.com/office/drawing/2017/model3d" xmlns:o="urn:schemas-microsoft-com:office:office" xmlns:oel="http://schemas.microsoft.com/office/2019/extlst" xmlns:r="http://schemas.openxmlformats.org/officeDocument/2006/relationships" xmlns:m="http://schemas.openxmlformats.org/officeDocument/2006/math" xmlns:v="urn:schemas-microsoft-com:vml" xmlns:wp14="http://schemas.microsoft.com/office/word/2010/wordprocessingDrawing" xmlns:wp="http://schemas.openxmlformats.org/drawingml/2006/wordprocessingDrawing" xmlns:w10="urn:schemas-microsoft-com:office:word" xmlns:w="http://schemas.openxmlformats.org/wordprocessingml/2006/main" xmlns:w14="http://schemas.microsoft.com/office/word/2010/wordml" xmlns:w15="http://schemas.microsoft.com/office/word/2012/wordml" xmlns:w16cex="http://schemas.microsoft.com/office/word/2018/wordml/cex" xmlns:w16cid="http://schemas.microsoft.com/office/word/2016/wordml/cid" xmlns:w16="http://schemas.microsoft.com/office/word/2018/wordml" xmlns:w16sdtdh="http://schemas.microsoft.com/office/word/2020/wordml/sdtdatahash" xmlns:w16se="http://schemas.microsoft.com/office/word/2015/wordml/symex" xmlns:wpg="http://schemas.microsoft.com/office/word/2010/wordprocessingGroup" xmlns:wpi="http://schemas.microsoft.com/office/word/2010/wordprocessingInk" xmlns:wne="http://schemas.microsoft.com/office/word/2006/wordml" xmlns:wps="http://schemas.microsoft.com/office/word/2010/wordprocessingShape" mc:Ignorable="w14 w15 w16se w16cid w16 w16cex w16sdtdh wp14">
   <w:footnote w:type="separator" w:id="-1">
     <w:p>
       <w:pPr>
@@ -3570,7 +3516,7 @@
 </file>
 
 <file path=word/header1.xml><?xml version="1.0" encoding="utf-8"?>
-<w:hdr xmlns:wpc="http://schemas.microsoft.com/office/word/2010/wordprocessingCanvas" xmlns:cx="http://schemas.microsoft.com/office/drawing/2014/chartex" xmlns:cx1="http://schemas.microsoft.com/office/drawing/2015/9/8/chartex" xmlns:mc="http://schemas.openxmlformats.org/markup-compatibility/2006" xmlns:o="urn:schemas-microsoft-com:office:office" xmlns:r="http://schemas.openxmlformats.org/officeDocument/2006/relationships" xmlns:m="http://schemas.openxmlformats.org/officeDocument/2006/math" xmlns:v="urn:schemas-microsoft-com:vml" xmlns:wp14="http://schemas.microsoft.com/office/word/2010/wordprocessingDrawing" xmlns:wp="http://schemas.openxmlformats.org/drawingml/2006/wordprocessingDrawing" xmlns:w10="urn:schemas-microsoft-com:office:word" xmlns:w="http://schemas.openxmlformats.org/wordprocessingml/2006/main" xmlns:w14="http://schemas.microsoft.com/office/word/2010/wordml" xmlns:w15="http://schemas.microsoft.com/office/word/2012/wordml" xmlns:w16se="http://schemas.microsoft.com/office/word/2015/wordml/symex" xmlns:wpg="http://schemas.microsoft.com/office/word/2010/wordprocessingGroup" xmlns:wpi="http://schemas.microsoft.com/office/word/2010/wordprocessingInk" xmlns:wne="http://schemas.microsoft.com/office/word/2006/wordml" xmlns:wps="http://schemas.microsoft.com/office/word/2010/wordprocessingShape" mc:Ignorable="w14 w15 w16se wp14">
+<w:hdr xmlns:wpc="http://schemas.microsoft.com/office/word/2010/wordprocessingCanvas" xmlns:cx="http://schemas.microsoft.com/office/drawing/2014/chartex" xmlns:cx1="http://schemas.microsoft.com/office/drawing/2015/9/8/chartex" xmlns:cx2="http://schemas.microsoft.com/office/drawing/2015/10/21/chartex" xmlns:cx3="http://schemas.microsoft.com/office/drawing/2016/5/9/chartex" xmlns:cx4="http://schemas.microsoft.com/office/drawing/2016/5/10/chartex" xmlns:cx5="http://schemas.microsoft.com/office/drawing/2016/5/11/chartex" xmlns:cx6="http://schemas.microsoft.com/office/drawing/2016/5/12/chartex" xmlns:cx7="http://schemas.microsoft.com/office/drawing/2016/5/13/chartex" xmlns:cx8="http://schemas.microsoft.com/office/drawing/2016/5/14/chartex" xmlns:mc="http://schemas.openxmlformats.org/markup-compatibility/2006" xmlns:aink="http://schemas.microsoft.com/office/drawing/2016/ink" xmlns:am3d="http://schemas.microsoft.com/office/drawing/2017/model3d" xmlns:o="urn:schemas-microsoft-com:office:office" xmlns:oel="http://schemas.microsoft.com/office/2019/extlst" xmlns:r="http://schemas.openxmlformats.org/officeDocument/2006/relationships" xmlns:m="http://schemas.openxmlformats.org/officeDocument/2006/math" xmlns:v="urn:schemas-microsoft-com:vml" xmlns:wp14="http://schemas.microsoft.com/office/word/2010/wordprocessingDrawing" xmlns:wp="http://schemas.openxmlformats.org/drawingml/2006/wordprocessingDrawing" xmlns:w10="urn:schemas-microsoft-com:office:word" xmlns:w="http://schemas.openxmlformats.org/wordprocessingml/2006/main" xmlns:w14="http://schemas.microsoft.com/office/word/2010/wordml" xmlns:w15="http://schemas.microsoft.com/office/word/2012/wordml" xmlns:w16cex="http://schemas.microsoft.com/office/word/2018/wordml/cex" xmlns:w16cid="http://schemas.microsoft.com/office/word/2016/wordml/cid" xmlns:w16="http://schemas.microsoft.com/office/word/2018/wordml" xmlns:w16sdtdh="http://schemas.microsoft.com/office/word/2020/wordml/sdtdatahash" xmlns:w16se="http://schemas.microsoft.com/office/word/2015/wordml/symex" xmlns:wpg="http://schemas.microsoft.com/office/word/2010/wordprocessingGroup" xmlns:wpi="http://schemas.microsoft.com/office/word/2010/wordprocessingInk" xmlns:wne="http://schemas.microsoft.com/office/word/2006/wordml" xmlns:wps="http://schemas.microsoft.com/office/word/2010/wordprocessingShape" mc:Ignorable="w14 w15 w16se w16cid w16 w16cex w16sdtdh wp14">
   <w:p>
     <w:pPr>
       <w:pStyle w:val="Header"/>
@@ -3581,7 +3527,7 @@
 </file>
 
 <file path=word/numbering.xml><?xml version="1.0" encoding="utf-8"?>
-<w:numbering xmlns:wpc="http://schemas.microsoft.com/office/word/2010/wordprocessingCanvas" xmlns:cx="http://schemas.microsoft.com/office/drawing/2014/chartex" xmlns:cx1="http://schemas.microsoft.com/office/drawing/2015/9/8/chartex" xmlns:mc="http://schemas.openxmlformats.org/markup-compatibility/2006" xmlns:o="urn:schemas-microsoft-com:office:office" xmlns:r="http://schemas.openxmlformats.org/officeDocument/2006/relationships" xmlns:m="http://schemas.openxmlformats.org/officeDocument/2006/math" xmlns:v="urn:schemas-microsoft-com:vml" xmlns:wp14="http://schemas.microsoft.com/office/word/2010/wordprocessingDrawing" xmlns:wp="http://schemas.openxmlformats.org/drawingml/2006/wordprocessingDrawing" xmlns:w10="urn:schemas-microsoft-com:office:word" xmlns:w="http://schemas.openxmlformats.org/wordprocessingml/2006/main" xmlns:w14="http://schemas.microsoft.com/office/word/2010/wordml" xmlns:w15="http://schemas.microsoft.com/office/word/2012/wordml" xmlns:w16se="http://schemas.microsoft.com/office/word/2015/wordml/symex" xmlns:wpg="http://schemas.microsoft.com/office/word/2010/wordprocessingGroup" xmlns:wpi="http://schemas.microsoft.com/office/word/2010/wordprocessingInk" xmlns:wne="http://schemas.microsoft.com/office/word/2006/wordml" xmlns:wps="http://schemas.microsoft.com/office/word/2010/wordprocessingShape" mc:Ignorable="w14 w15 w16se wp14">
+<w:numbering xmlns:wpc="http://schemas.microsoft.com/office/word/2010/wordprocessingCanvas" xmlns:cx="http://schemas.microsoft.com/office/drawing/2014/chartex" xmlns:cx1="http://schemas.microsoft.com/office/drawing/2015/9/8/chartex" xmlns:cx2="http://schemas.microsoft.com/office/drawing/2015/10/21/chartex" xmlns:cx3="http://schemas.microsoft.com/office/drawing/2016/5/9/chartex" xmlns:cx4="http://schemas.microsoft.com/office/drawing/2016/5/10/chartex" xmlns:cx5="http://schemas.microsoft.com/office/drawing/2016/5/11/chartex" xmlns:cx6="http://schemas.microsoft.com/office/drawing/2016/5/12/chartex" xmlns:cx7="http://schemas.microsoft.com/office/drawing/2016/5/13/chartex" xmlns:cx8="http://schemas.microsoft.com/office/drawing/2016/5/14/chartex" xmlns:mc="http://schemas.openxmlformats.org/markup-compatibility/2006" xmlns:aink="http://schemas.microsoft.com/office/drawing/2016/ink" xmlns:am3d="http://schemas.microsoft.com/office/drawing/2017/model3d" xmlns:o="urn:schemas-microsoft-com:office:office" xmlns:oel="http://schemas.microsoft.com/office/2019/extlst" xmlns:r="http://schemas.openxmlformats.org/officeDocument/2006/relationships" xmlns:m="http://schemas.openxmlformats.org/officeDocument/2006/math" xmlns:v="urn:schemas-microsoft-com:vml" xmlns:wp14="http://schemas.microsoft.com/office/word/2010/wordprocessingDrawing" xmlns:wp="http://schemas.openxmlformats.org/drawingml/2006/wordprocessingDrawing" xmlns:w10="urn:schemas-microsoft-com:office:word" xmlns:w="http://schemas.openxmlformats.org/wordprocessingml/2006/main" xmlns:w14="http://schemas.microsoft.com/office/word/2010/wordml" xmlns:w15="http://schemas.microsoft.com/office/word/2012/wordml" xmlns:w16cex="http://schemas.microsoft.com/office/word/2018/wordml/cex" xmlns:w16cid="http://schemas.microsoft.com/office/word/2016/wordml/cid" xmlns:w16="http://schemas.microsoft.com/office/word/2018/wordml" xmlns:w16sdtdh="http://schemas.microsoft.com/office/word/2020/wordml/sdtdatahash" xmlns:w16se="http://schemas.microsoft.com/office/word/2015/wordml/symex" xmlns:wpg="http://schemas.microsoft.com/office/word/2010/wordprocessingGroup" xmlns:wpi="http://schemas.microsoft.com/office/word/2010/wordprocessingInk" xmlns:wne="http://schemas.microsoft.com/office/word/2006/wordml" xmlns:wps="http://schemas.microsoft.com/office/word/2010/wordprocessingShape" mc:Ignorable="w14 w15 w16se w16cid w16 w16cex w16sdtdh wp14">
   <w:abstractNum w:abstractNumId="0" w15:restartNumberingAfterBreak="0">
     <w:nsid w:val="03BD2B66"/>
     <w:multiLevelType w:val="hybridMultilevel"/>
@@ -8245,163 +8191,163 @@
       </w:rPr>
     </w:lvl>
   </w:abstractNum>
-  <w:num w:numId="1">
+  <w:num w:numId="1" w16cid:durableId="784271642">
     <w:abstractNumId w:val="6"/>
   </w:num>
-  <w:num w:numId="2">
+  <w:num w:numId="2" w16cid:durableId="423692575">
     <w:abstractNumId w:val="43"/>
   </w:num>
-  <w:num w:numId="3">
+  <w:num w:numId="3" w16cid:durableId="1005282989">
     <w:abstractNumId w:val="32"/>
   </w:num>
-  <w:num w:numId="4">
+  <w:num w:numId="4" w16cid:durableId="634718521">
     <w:abstractNumId w:val="8"/>
   </w:num>
-  <w:num w:numId="5">
+  <w:num w:numId="5" w16cid:durableId="1622302399">
     <w:abstractNumId w:val="29"/>
   </w:num>
-  <w:num w:numId="6">
+  <w:num w:numId="6" w16cid:durableId="2055734121">
     <w:abstractNumId w:val="31"/>
   </w:num>
-  <w:num w:numId="7">
+  <w:num w:numId="7" w16cid:durableId="1944798735">
     <w:abstractNumId w:val="37"/>
   </w:num>
-  <w:num w:numId="8">
+  <w:num w:numId="8" w16cid:durableId="2090954360">
     <w:abstractNumId w:val="17"/>
   </w:num>
-  <w:num w:numId="9">
+  <w:num w:numId="9" w16cid:durableId="407658551">
     <w:abstractNumId w:val="3"/>
   </w:num>
-  <w:num w:numId="10">
+  <w:num w:numId="10" w16cid:durableId="1454521079">
     <w:abstractNumId w:val="38"/>
   </w:num>
-  <w:num w:numId="11">
+  <w:num w:numId="11" w16cid:durableId="987586797">
     <w:abstractNumId w:val="4"/>
   </w:num>
-  <w:num w:numId="12">
+  <w:num w:numId="12" w16cid:durableId="1354841388">
     <w:abstractNumId w:val="16"/>
   </w:num>
-  <w:num w:numId="13">
+  <w:num w:numId="13" w16cid:durableId="329018537">
     <w:abstractNumId w:val="20"/>
   </w:num>
-  <w:num w:numId="14">
+  <w:num w:numId="14" w16cid:durableId="13844844">
     <w:abstractNumId w:val="10"/>
   </w:num>
-  <w:num w:numId="15">
+  <w:num w:numId="15" w16cid:durableId="1427842184">
     <w:abstractNumId w:val="34"/>
   </w:num>
-  <w:num w:numId="16">
+  <w:num w:numId="16" w16cid:durableId="1803768633">
     <w:abstractNumId w:val="11"/>
   </w:num>
-  <w:num w:numId="17">
+  <w:num w:numId="17" w16cid:durableId="678581365">
     <w:abstractNumId w:val="1"/>
   </w:num>
-  <w:num w:numId="18">
+  <w:num w:numId="18" w16cid:durableId="391194438">
     <w:abstractNumId w:val="26"/>
   </w:num>
-  <w:num w:numId="19">
+  <w:num w:numId="19" w16cid:durableId="366099715">
     <w:abstractNumId w:val="2"/>
   </w:num>
-  <w:num w:numId="20">
+  <w:num w:numId="20" w16cid:durableId="572591452">
     <w:abstractNumId w:val="19"/>
   </w:num>
-  <w:num w:numId="21">
+  <w:num w:numId="21" w16cid:durableId="294680533">
     <w:abstractNumId w:val="5"/>
   </w:num>
-  <w:num w:numId="22">
+  <w:num w:numId="22" w16cid:durableId="814447288">
     <w:abstractNumId w:val="21"/>
   </w:num>
-  <w:num w:numId="23">
+  <w:num w:numId="23" w16cid:durableId="11035757">
     <w:abstractNumId w:val="40"/>
   </w:num>
-  <w:num w:numId="24">
+  <w:num w:numId="24" w16cid:durableId="1404642267">
     <w:abstractNumId w:val="23"/>
   </w:num>
-  <w:num w:numId="25">
+  <w:num w:numId="25" w16cid:durableId="511798502">
     <w:abstractNumId w:val="9"/>
   </w:num>
-  <w:num w:numId="26">
+  <w:num w:numId="26" w16cid:durableId="367878256">
     <w:abstractNumId w:val="6"/>
   </w:num>
-  <w:num w:numId="27">
+  <w:num w:numId="27" w16cid:durableId="2146699261">
     <w:abstractNumId w:val="6"/>
     <w:lvlOverride w:ilvl="0">
       <w:startOverride w:val="1"/>
     </w:lvlOverride>
   </w:num>
-  <w:num w:numId="28">
+  <w:num w:numId="28" w16cid:durableId="700669296">
     <w:abstractNumId w:val="6"/>
     <w:lvlOverride w:ilvl="0">
       <w:startOverride w:val="1"/>
     </w:lvlOverride>
   </w:num>
-  <w:num w:numId="29">
+  <w:num w:numId="29" w16cid:durableId="1470170230">
     <w:abstractNumId w:val="6"/>
     <w:lvlOverride w:ilvl="0">
       <w:startOverride w:val="1"/>
     </w:lvlOverride>
   </w:num>
-  <w:num w:numId="30">
+  <w:num w:numId="30" w16cid:durableId="1500776158">
     <w:abstractNumId w:val="27"/>
   </w:num>
-  <w:num w:numId="31">
+  <w:num w:numId="31" w16cid:durableId="83310539">
     <w:abstractNumId w:val="22"/>
   </w:num>
-  <w:num w:numId="32">
+  <w:num w:numId="32" w16cid:durableId="1964387154">
     <w:abstractNumId w:val="12"/>
   </w:num>
-  <w:num w:numId="33">
+  <w:num w:numId="33" w16cid:durableId="770274081">
     <w:abstractNumId w:val="13"/>
   </w:num>
-  <w:num w:numId="34">
+  <w:num w:numId="34" w16cid:durableId="293407299">
     <w:abstractNumId w:val="30"/>
   </w:num>
-  <w:num w:numId="35">
+  <w:num w:numId="35" w16cid:durableId="898439574">
     <w:abstractNumId w:val="42"/>
   </w:num>
-  <w:num w:numId="36">
+  <w:num w:numId="36" w16cid:durableId="1665235630">
     <w:abstractNumId w:val="45"/>
   </w:num>
-  <w:num w:numId="37">
+  <w:num w:numId="37" w16cid:durableId="1596136734">
     <w:abstractNumId w:val="25"/>
   </w:num>
-  <w:num w:numId="38">
+  <w:num w:numId="38" w16cid:durableId="1953247565">
     <w:abstractNumId w:val="15"/>
   </w:num>
-  <w:num w:numId="39">
+  <w:num w:numId="39" w16cid:durableId="289746678">
     <w:abstractNumId w:val="18"/>
   </w:num>
-  <w:num w:numId="40">
+  <w:num w:numId="40" w16cid:durableId="154079615">
     <w:abstractNumId w:val="39"/>
   </w:num>
-  <w:num w:numId="41">
+  <w:num w:numId="41" w16cid:durableId="330066364">
     <w:abstractNumId w:val="44"/>
   </w:num>
-  <w:num w:numId="42">
+  <w:num w:numId="42" w16cid:durableId="613293536">
     <w:abstractNumId w:val="35"/>
   </w:num>
-  <w:num w:numId="43">
+  <w:num w:numId="43" w16cid:durableId="1640917910">
     <w:abstractNumId w:val="0"/>
   </w:num>
-  <w:num w:numId="44">
+  <w:num w:numId="44" w16cid:durableId="347684463">
     <w:abstractNumId w:val="36"/>
   </w:num>
-  <w:num w:numId="45">
+  <w:num w:numId="45" w16cid:durableId="646740400">
     <w:abstractNumId w:val="14"/>
   </w:num>
-  <w:num w:numId="46">
+  <w:num w:numId="46" w16cid:durableId="696976778">
     <w:abstractNumId w:val="24"/>
   </w:num>
-  <w:num w:numId="47">
+  <w:num w:numId="47" w16cid:durableId="1482426930">
     <w:abstractNumId w:val="7"/>
   </w:num>
-  <w:num w:numId="48">
+  <w:num w:numId="48" w16cid:durableId="1263103133">
     <w:abstractNumId w:val="33"/>
   </w:num>
-  <w:num w:numId="49">
+  <w:num w:numId="49" w16cid:durableId="297027286">
     <w:abstractNumId w:val="41"/>
   </w:num>
-  <w:num w:numId="50">
+  <w:num w:numId="50" w16cid:durableId="246690829">
     <w:abstractNumId w:val="28"/>
   </w:num>
   <w:numIdMacAtCleanup w:val="19"/>
@@ -8409,7 +8355,7 @@
 </file>
 
 <file path=word/styles.xml><?xml version="1.0" encoding="utf-8"?>
-<w:styles xmlns:mc="http://schemas.openxmlformats.org/markup-compatibility/2006" xmlns:r="http://schemas.openxmlformats.org/officeDocument/2006/relationships" xmlns:w="http://schemas.openxmlformats.org/wordprocessingml/2006/main" xmlns:w14="http://schemas.microsoft.com/office/word/2010/wordml" xmlns:w15="http://schemas.microsoft.com/office/word/2012/wordml" xmlns:w16se="http://schemas.microsoft.com/office/word/2015/wordml/symex" mc:Ignorable="w14 w15 w16se">
+<w:styles xmlns:mc="http://schemas.openxmlformats.org/markup-compatibility/2006" xmlns:r="http://schemas.openxmlformats.org/officeDocument/2006/relationships" xmlns:w="http://schemas.openxmlformats.org/wordprocessingml/2006/main" xmlns:w14="http://schemas.microsoft.com/office/word/2010/wordml" xmlns:w15="http://schemas.microsoft.com/office/word/2012/wordml" xmlns:w16cex="http://schemas.microsoft.com/office/word/2018/wordml/cex" xmlns:w16cid="http://schemas.microsoft.com/office/word/2016/wordml/cid" xmlns:w16="http://schemas.microsoft.com/office/word/2018/wordml" xmlns:w16sdtdh="http://schemas.microsoft.com/office/word/2020/wordml/sdtdatahash" xmlns:w16se="http://schemas.microsoft.com/office/word/2015/wordml/symex" mc:Ignorable="w14 w15 w16se w16cid w16 w16cex w16sdtdh">
   <w:docDefaults>
     <w:rPrDefault>
       <w:rPr>
@@ -8425,7 +8371,7 @@
       </w:pPr>
     </w:pPrDefault>
   </w:docDefaults>
-  <w:latentStyles w:defLockedState="0" w:defUIPriority="99" w:defSemiHidden="0" w:defUnhideWhenUsed="0" w:defQFormat="0" w:count="371">
+  <w:latentStyles w:defLockedState="0" w:defUIPriority="99" w:defSemiHidden="0" w:defUnhideWhenUsed="0" w:defQFormat="0" w:count="376">
     <w:lsdException w:name="Normal" w:uiPriority="0" w:qFormat="1"/>
     <w:lsdException w:name="heading 1" w:uiPriority="9" w:qFormat="1"/>
     <w:lsdException w:name="heading 2" w:semiHidden="1" w:uiPriority="9" w:unhideWhenUsed="1" w:qFormat="1"/>
@@ -8797,6 +8743,11 @@
     <w:lsdException w:name="List Table 5 Dark Accent 6" w:uiPriority="50"/>
     <w:lsdException w:name="List Table 6 Colorful Accent 6" w:uiPriority="51"/>
     <w:lsdException w:name="List Table 7 Colorful Accent 6" w:uiPriority="52"/>
+    <w:lsdException w:name="Mention" w:semiHidden="1" w:unhideWhenUsed="1"/>
+    <w:lsdException w:name="Smart Hyperlink" w:semiHidden="1" w:unhideWhenUsed="1"/>
+    <w:lsdException w:name="Hashtag" w:semiHidden="1" w:unhideWhenUsed="1"/>
+    <w:lsdException w:name="Unresolved Mention" w:semiHidden="1" w:unhideWhenUsed="1"/>
+    <w:lsdException w:name="Smart Link" w:semiHidden="1" w:unhideWhenUsed="1"/>
   </w:latentStyles>
   <w:style w:type="paragraph" w:default="1" w:styleId="Normal">
     <w:name w:val="Normal"/>

</xml_diff>

<commit_message>
Add 23-24-Exercises and Edit 21-Exercises
</commit_message>
<xml_diff>
--- a/Courses/Computer-Modeling-and-IT/Computer-Modeling-and-IT-5-Class/21-Drawing-Figures/21-Drawing-Figures-Exercises.docx
+++ b/Courses/Computer-Modeling-and-IT/Computer-Modeling-and-IT-5-Class/21-Drawing-Figures/21-Drawing-Figures-Exercises.docx
@@ -162,76 +162,21 @@
     </w:p>
     <w:p>
       <w:pPr>
-        <w:pStyle w:val="ListParagraph"/>
-        <w:numPr>
-          <w:ilvl w:val="0"/>
-          <w:numId w:val="49"/>
-        </w:numPr>
-        <w:ind w:left="426" w:hanging="426"/>
-        <w:rPr>
-          <w:lang w:val="bg-BG"/>
-        </w:rPr>
-      </w:pPr>
-      <w:r>
-        <w:rPr>
-          <w:lang w:val="bg-BG"/>
-        </w:rPr>
-        <w:t xml:space="preserve">Какво е </w:t>
-      </w:r>
-      <w:r>
-        <w:rPr>
-          <w:b/>
-          <w:bCs/>
-          <w:lang w:val="bg-BG"/>
-        </w:rPr>
-        <w:t>променлива</w:t>
-      </w:r>
-      <w:r>
-        <w:rPr>
-          <w:lang w:val="bg-BG"/>
-        </w:rPr>
-        <w:t>?</w:t>
-      </w:r>
-    </w:p>
-    <w:p>
-      <w:pPr>
-        <w:pStyle w:val="ListParagraph"/>
-        <w:numPr>
-          <w:ilvl w:val="0"/>
-          <w:numId w:val="49"/>
-        </w:numPr>
-        <w:ind w:left="426" w:hanging="426"/>
-        <w:rPr>
-          <w:lang w:val="bg-BG"/>
-        </w:rPr>
-      </w:pPr>
-      <w:r>
-        <w:rPr>
-          <w:b/>
-          <w:bCs/>
-          <w:lang w:val="bg-BG"/>
-        </w:rPr>
-        <w:t>Колко стойности</w:t>
-      </w:r>
-      <w:r>
-        <w:rPr>
-          <w:lang w:val="bg-BG"/>
-        </w:rPr>
-        <w:t xml:space="preserve"> най-много може да има една променлива в даден момент?</w:t>
-      </w:r>
-    </w:p>
-    <w:p>
-      <w:pPr>
         <w:pStyle w:val="Heading2"/>
         <w:numPr>
           <w:ilvl w:val="0"/>
           <w:numId w:val="0"/>
         </w:numPr>
-        <w:ind w:left="786" w:hanging="786"/>
-        <w:rPr>
-          <w:lang w:val="bg-BG"/>
-        </w:rPr>
-      </w:pPr>
+        <w:rPr>
+          <w:lang w:val="bg-BG"/>
+        </w:rPr>
+      </w:pPr>
+      <w:r>
+        <w:rPr>
+          <w:lang w:val="bg-BG"/>
+        </w:rPr>
+        <w:t xml:space="preserve"> </w:t>
+      </w:r>
       <w:r>
         <w:rPr>
           <w:lang w:val="bg-BG"/>
@@ -817,6 +762,15 @@
     </w:p>
     <w:p>
       <w:pPr>
+        <w:rPr>
+          <w:lang w:val="bg-BG"/>
+        </w:rPr>
+      </w:pPr>
+      <w:bookmarkStart w:id="0" w:name="_GoBack"/>
+      <w:bookmarkEnd w:id="0"/>
+    </w:p>
+    <w:p>
+      <w:pPr>
         <w:pStyle w:val="Heading3"/>
         <w:numPr>
           <w:ilvl w:val="0"/>
@@ -1007,8 +961,6 @@
       <w:r>
         <w:t>.</w:t>
       </w:r>
-      <w:bookmarkStart w:id="0" w:name="_GoBack"/>
-      <w:bookmarkEnd w:id="0"/>
     </w:p>
     <w:p>
       <w:pPr>
@@ -9327,7 +9279,7 @@
 </file>
 
 <file path=customXml/itemProps1.xml><?xml version="1.0" encoding="utf-8"?>
-<ds:datastoreItem xmlns:ds="http://schemas.openxmlformats.org/officeDocument/2006/customXml" ds:itemID="{FAF50B2C-DCAC-4546-B5DA-0AC3BA457D5A}">
+<ds:datastoreItem xmlns:ds="http://schemas.openxmlformats.org/officeDocument/2006/customXml" ds:itemID="{1A0092A8-FDCF-4D52-8EA4-C3851B781213}">
   <ds:schemaRefs>
     <ds:schemaRef ds:uri="http://schemas.openxmlformats.org/officeDocument/2006/bibliography"/>
   </ds:schemaRefs>

</xml_diff>

<commit_message>
TODOs for drawing figures exercises
</commit_message>
<xml_diff>
--- a/Courses/Computer-Modeling-and-IT/Computer-Modeling-and-IT-5-Class/21-Drawing-Figures/21-Drawing-Figures-Exercises.docx
+++ b/Courses/Computer-Modeling-and-IT/Computer-Modeling-and-IT-5-Class/21-Drawing-Figures/21-Drawing-Figures-Exercises.docx
@@ -1,6 +1,6 @@
 
 <file path=word/document.xml><?xml version="1.0" encoding="utf-8"?>
-<w:document xmlns:wpc="http://schemas.microsoft.com/office/word/2010/wordprocessingCanvas" xmlns:cx="http://schemas.microsoft.com/office/drawing/2014/chartex" xmlns:cx1="http://schemas.microsoft.com/office/drawing/2015/9/8/chartex" xmlns:mc="http://schemas.openxmlformats.org/markup-compatibility/2006" xmlns:o="urn:schemas-microsoft-com:office:office" xmlns:r="http://schemas.openxmlformats.org/officeDocument/2006/relationships" xmlns:m="http://schemas.openxmlformats.org/officeDocument/2006/math" xmlns:v="urn:schemas-microsoft-com:vml" xmlns:wp14="http://schemas.microsoft.com/office/word/2010/wordprocessingDrawing" xmlns:wp="http://schemas.openxmlformats.org/drawingml/2006/wordprocessingDrawing" xmlns:w10="urn:schemas-microsoft-com:office:word" xmlns:w="http://schemas.openxmlformats.org/wordprocessingml/2006/main" xmlns:w14="http://schemas.microsoft.com/office/word/2010/wordml" xmlns:w15="http://schemas.microsoft.com/office/word/2012/wordml" xmlns:w16se="http://schemas.microsoft.com/office/word/2015/wordml/symex" xmlns:wpg="http://schemas.microsoft.com/office/word/2010/wordprocessingGroup" xmlns:wpi="http://schemas.microsoft.com/office/word/2010/wordprocessingInk" xmlns:wne="http://schemas.microsoft.com/office/word/2006/wordml" xmlns:wps="http://schemas.microsoft.com/office/word/2010/wordprocessingShape" mc:Ignorable="w14 w15 w16se wp14">
+<w:document xmlns:wpc="http://schemas.microsoft.com/office/word/2010/wordprocessingCanvas" xmlns:cx="http://schemas.microsoft.com/office/drawing/2014/chartex" xmlns:cx1="http://schemas.microsoft.com/office/drawing/2015/9/8/chartex" xmlns:cx2="http://schemas.microsoft.com/office/drawing/2015/10/21/chartex" xmlns:cx3="http://schemas.microsoft.com/office/drawing/2016/5/9/chartex" xmlns:cx4="http://schemas.microsoft.com/office/drawing/2016/5/10/chartex" xmlns:cx5="http://schemas.microsoft.com/office/drawing/2016/5/11/chartex" xmlns:cx6="http://schemas.microsoft.com/office/drawing/2016/5/12/chartex" xmlns:cx7="http://schemas.microsoft.com/office/drawing/2016/5/13/chartex" xmlns:cx8="http://schemas.microsoft.com/office/drawing/2016/5/14/chartex" xmlns:mc="http://schemas.openxmlformats.org/markup-compatibility/2006" xmlns:aink="http://schemas.microsoft.com/office/drawing/2016/ink" xmlns:am3d="http://schemas.microsoft.com/office/drawing/2017/model3d" xmlns:o="urn:schemas-microsoft-com:office:office" xmlns:oel="http://schemas.microsoft.com/office/2019/extlst" xmlns:r="http://schemas.openxmlformats.org/officeDocument/2006/relationships" xmlns:m="http://schemas.openxmlformats.org/officeDocument/2006/math" xmlns:v="urn:schemas-microsoft-com:vml" xmlns:wp14="http://schemas.microsoft.com/office/word/2010/wordprocessingDrawing" xmlns:wp="http://schemas.openxmlformats.org/drawingml/2006/wordprocessingDrawing" xmlns:w10="urn:schemas-microsoft-com:office:word" xmlns:w="http://schemas.openxmlformats.org/wordprocessingml/2006/main" xmlns:w14="http://schemas.microsoft.com/office/word/2010/wordml" xmlns:w15="http://schemas.microsoft.com/office/word/2012/wordml" xmlns:w16cex="http://schemas.microsoft.com/office/word/2018/wordml/cex" xmlns:w16cid="http://schemas.microsoft.com/office/word/2016/wordml/cid" xmlns:w16="http://schemas.microsoft.com/office/word/2018/wordml" xmlns:w16sdtdh="http://schemas.microsoft.com/office/word/2020/wordml/sdtdatahash" xmlns:w16se="http://schemas.microsoft.com/office/word/2015/wordml/symex" xmlns:wpg="http://schemas.microsoft.com/office/word/2010/wordprocessingGroup" xmlns:wpi="http://schemas.microsoft.com/office/word/2010/wordprocessingInk" xmlns:wne="http://schemas.microsoft.com/office/word/2006/wordml" xmlns:wps="http://schemas.microsoft.com/office/word/2010/wordprocessingShape" mc:Ignorable="w14 w15 w16se w16cid w16 w16cex w16sdtdh wp14">
   <w:body>
     <w:p>
       <w:pPr>
@@ -158,6 +158,38 @@
           <w:lang w:val="bg-BG"/>
         </w:rPr>
         <w:t xml:space="preserve"> на едни и същи поредици от блокове?</w:t>
+      </w:r>
+    </w:p>
+    <w:p>
+      <w:pPr>
+        <w:rPr>
+          <w:b/>
+          <w:bCs/>
+          <w:sz w:val="36"/>
+          <w:szCs w:val="36"/>
+          <w:lang w:val="bg-BG"/>
+        </w:rPr>
+      </w:pPr>
+      <w:r>
+        <w:rPr>
+          <w:b/>
+          <w:bCs/>
+          <w:sz w:val="36"/>
+          <w:szCs w:val="36"/>
+          <w:highlight w:val="yellow"/>
+        </w:rPr>
+        <w:t xml:space="preserve">TODO: </w:t>
+      </w:r>
+      <w:r>
+        <w:rPr>
+          <w:b/>
+          <w:bCs/>
+          <w:sz w:val="36"/>
+          <w:szCs w:val="36"/>
+          <w:highlight w:val="yellow"/>
+          <w:lang w:val="bg-BG"/>
+        </w:rPr>
+        <w:t>въпроси с какъв ъгъл се чертаят фигурите</w:t>
       </w:r>
     </w:p>
     <w:p>
@@ -673,7 +705,7 @@
           <w:noProof/>
         </w:rPr>
         <w:drawing>
-          <wp:anchor distT="0" distB="0" distL="114300" distR="114300" simplePos="0" relativeHeight="251661312" behindDoc="1" locked="0" layoutInCell="1" allowOverlap="1" wp14:anchorId="2B7890FB" wp14:editId="21F53EBA">
+          <wp:anchor distT="0" distB="0" distL="114300" distR="114300" simplePos="0" relativeHeight="251661312" behindDoc="1" locked="0" layoutInCell="1" allowOverlap="1" wp14:anchorId="2B7890FB" wp14:editId="3F0BF75A">
             <wp:simplePos x="0" y="0"/>
             <wp:positionH relativeFrom="column">
               <wp:posOffset>366395</wp:posOffset>
@@ -766,8 +798,6 @@
           <w:lang w:val="bg-BG"/>
         </w:rPr>
       </w:pPr>
-      <w:bookmarkStart w:id="0" w:name="_GoBack"/>
-      <w:bookmarkEnd w:id="0"/>
     </w:p>
     <w:p>
       <w:pPr>
@@ -785,7 +815,6 @@
         <w:rPr>
           <w:lang w:val="bg-BG"/>
         </w:rPr>
-        <w:lastRenderedPageBreak/>
         <w:t xml:space="preserve">Създаване на </w:t>
       </w:r>
       <w:r>
@@ -1108,6 +1137,39 @@
         </w:rPr>
       </w:pPr>
     </w:p>
+    <w:p>
+      <w:pPr>
+        <w:ind w:left="1080"/>
+        <w:rPr>
+          <w:b/>
+          <w:bCs/>
+          <w:sz w:val="36"/>
+          <w:szCs w:val="36"/>
+          <w:lang w:val="bg-BG"/>
+        </w:rPr>
+      </w:pPr>
+      <w:r>
+        <w:rPr>
+          <w:b/>
+          <w:bCs/>
+          <w:sz w:val="36"/>
+          <w:szCs w:val="36"/>
+          <w:highlight w:val="yellow"/>
+        </w:rPr>
+        <w:t xml:space="preserve">TODO: </w:t>
+      </w:r>
+      <w:r>
+        <w:rPr>
+          <w:b/>
+          <w:bCs/>
+          <w:sz w:val="36"/>
+          <w:szCs w:val="36"/>
+          <w:highlight w:val="yellow"/>
+          <w:lang w:val="bg-BG"/>
+        </w:rPr>
+        <w:t>да се добавят още задачи</w:t>
+      </w:r>
+    </w:p>
     <w:sectPr>
       <w:headerReference w:type="default" r:id="rId14"/>
       <w:footerReference w:type="default" r:id="rId15"/>
@@ -1121,7 +1183,7 @@
 </file>
 
 <file path=word/endnotes.xml><?xml version="1.0" encoding="utf-8"?>
-<w:endnotes xmlns:wpc="http://schemas.microsoft.com/office/word/2010/wordprocessingCanvas" xmlns:cx="http://schemas.microsoft.com/office/drawing/2014/chartex" xmlns:cx1="http://schemas.microsoft.com/office/drawing/2015/9/8/chartex" xmlns:mc="http://schemas.openxmlformats.org/markup-compatibility/2006" xmlns:o="urn:schemas-microsoft-com:office:office" xmlns:r="http://schemas.openxmlformats.org/officeDocument/2006/relationships" xmlns:m="http://schemas.openxmlformats.org/officeDocument/2006/math" xmlns:v="urn:schemas-microsoft-com:vml" xmlns:wp14="http://schemas.microsoft.com/office/word/2010/wordprocessingDrawing" xmlns:wp="http://schemas.openxmlformats.org/drawingml/2006/wordprocessingDrawing" xmlns:w10="urn:schemas-microsoft-com:office:word" xmlns:w="http://schemas.openxmlformats.org/wordprocessingml/2006/main" xmlns:w14="http://schemas.microsoft.com/office/word/2010/wordml" xmlns:w15="http://schemas.microsoft.com/office/word/2012/wordml" xmlns:w16se="http://schemas.microsoft.com/office/word/2015/wordml/symex" xmlns:wpg="http://schemas.microsoft.com/office/word/2010/wordprocessingGroup" xmlns:wpi="http://schemas.microsoft.com/office/word/2010/wordprocessingInk" xmlns:wne="http://schemas.microsoft.com/office/word/2006/wordml" xmlns:wps="http://schemas.microsoft.com/office/word/2010/wordprocessingShape" mc:Ignorable="w14 w15 w16se wp14">
+<w:endnotes xmlns:wpc="http://schemas.microsoft.com/office/word/2010/wordprocessingCanvas" xmlns:cx="http://schemas.microsoft.com/office/drawing/2014/chartex" xmlns:cx1="http://schemas.microsoft.com/office/drawing/2015/9/8/chartex" xmlns:cx2="http://schemas.microsoft.com/office/drawing/2015/10/21/chartex" xmlns:cx3="http://schemas.microsoft.com/office/drawing/2016/5/9/chartex" xmlns:cx4="http://schemas.microsoft.com/office/drawing/2016/5/10/chartex" xmlns:cx5="http://schemas.microsoft.com/office/drawing/2016/5/11/chartex" xmlns:cx6="http://schemas.microsoft.com/office/drawing/2016/5/12/chartex" xmlns:cx7="http://schemas.microsoft.com/office/drawing/2016/5/13/chartex" xmlns:cx8="http://schemas.microsoft.com/office/drawing/2016/5/14/chartex" xmlns:mc="http://schemas.openxmlformats.org/markup-compatibility/2006" xmlns:aink="http://schemas.microsoft.com/office/drawing/2016/ink" xmlns:am3d="http://schemas.microsoft.com/office/drawing/2017/model3d" xmlns:o="urn:schemas-microsoft-com:office:office" xmlns:oel="http://schemas.microsoft.com/office/2019/extlst" xmlns:r="http://schemas.openxmlformats.org/officeDocument/2006/relationships" xmlns:m="http://schemas.openxmlformats.org/officeDocument/2006/math" xmlns:v="urn:schemas-microsoft-com:vml" xmlns:wp14="http://schemas.microsoft.com/office/word/2010/wordprocessingDrawing" xmlns:wp="http://schemas.openxmlformats.org/drawingml/2006/wordprocessingDrawing" xmlns:w10="urn:schemas-microsoft-com:office:word" xmlns:w="http://schemas.openxmlformats.org/wordprocessingml/2006/main" xmlns:w14="http://schemas.microsoft.com/office/word/2010/wordml" xmlns:w15="http://schemas.microsoft.com/office/word/2012/wordml" xmlns:w16cex="http://schemas.microsoft.com/office/word/2018/wordml/cex" xmlns:w16cid="http://schemas.microsoft.com/office/word/2016/wordml/cid" xmlns:w16="http://schemas.microsoft.com/office/word/2018/wordml" xmlns:w16sdtdh="http://schemas.microsoft.com/office/word/2020/wordml/sdtdatahash" xmlns:w16se="http://schemas.microsoft.com/office/word/2015/wordml/symex" xmlns:wpg="http://schemas.microsoft.com/office/word/2010/wordprocessingGroup" xmlns:wpi="http://schemas.microsoft.com/office/word/2010/wordprocessingInk" xmlns:wne="http://schemas.microsoft.com/office/word/2006/wordml" xmlns:wps="http://schemas.microsoft.com/office/word/2010/wordprocessingShape" mc:Ignorable="w14 w15 w16se w16cid w16 w16cex w16sdtdh wp14">
   <w:endnote w:type="separator" w:id="-1">
     <w:p>
       <w:pPr>
@@ -1146,7 +1208,7 @@
 </file>
 
 <file path=word/footer1.xml><?xml version="1.0" encoding="utf-8"?>
-<w:ftr xmlns:wpc="http://schemas.microsoft.com/office/word/2010/wordprocessingCanvas" xmlns:cx="http://schemas.microsoft.com/office/drawing/2014/chartex" xmlns:cx1="http://schemas.microsoft.com/office/drawing/2015/9/8/chartex" xmlns:mc="http://schemas.openxmlformats.org/markup-compatibility/2006" xmlns:o="urn:schemas-microsoft-com:office:office" xmlns:r="http://schemas.openxmlformats.org/officeDocument/2006/relationships" xmlns:m="http://schemas.openxmlformats.org/officeDocument/2006/math" xmlns:v="urn:schemas-microsoft-com:vml" xmlns:wp14="http://schemas.microsoft.com/office/word/2010/wordprocessingDrawing" xmlns:wp="http://schemas.openxmlformats.org/drawingml/2006/wordprocessingDrawing" xmlns:w10="urn:schemas-microsoft-com:office:word" xmlns:w="http://schemas.openxmlformats.org/wordprocessingml/2006/main" xmlns:w14="http://schemas.microsoft.com/office/word/2010/wordml" xmlns:w15="http://schemas.microsoft.com/office/word/2012/wordml" xmlns:w16se="http://schemas.microsoft.com/office/word/2015/wordml/symex" xmlns:wpg="http://schemas.microsoft.com/office/word/2010/wordprocessingGroup" xmlns:wpi="http://schemas.microsoft.com/office/word/2010/wordprocessingInk" xmlns:wne="http://schemas.microsoft.com/office/word/2006/wordml" xmlns:wps="http://schemas.microsoft.com/office/word/2010/wordprocessingShape" mc:Ignorable="w14 w15 w16se wp14">
+<w:ftr xmlns:wpc="http://schemas.microsoft.com/office/word/2010/wordprocessingCanvas" xmlns:cx="http://schemas.microsoft.com/office/drawing/2014/chartex" xmlns:cx1="http://schemas.microsoft.com/office/drawing/2015/9/8/chartex" xmlns:cx2="http://schemas.microsoft.com/office/drawing/2015/10/21/chartex" xmlns:cx3="http://schemas.microsoft.com/office/drawing/2016/5/9/chartex" xmlns:cx4="http://schemas.microsoft.com/office/drawing/2016/5/10/chartex" xmlns:cx5="http://schemas.microsoft.com/office/drawing/2016/5/11/chartex" xmlns:cx6="http://schemas.microsoft.com/office/drawing/2016/5/12/chartex" xmlns:cx7="http://schemas.microsoft.com/office/drawing/2016/5/13/chartex" xmlns:cx8="http://schemas.microsoft.com/office/drawing/2016/5/14/chartex" xmlns:mc="http://schemas.openxmlformats.org/markup-compatibility/2006" xmlns:aink="http://schemas.microsoft.com/office/drawing/2016/ink" xmlns:am3d="http://schemas.microsoft.com/office/drawing/2017/model3d" xmlns:o="urn:schemas-microsoft-com:office:office" xmlns:oel="http://schemas.microsoft.com/office/2019/extlst" xmlns:r="http://schemas.openxmlformats.org/officeDocument/2006/relationships" xmlns:m="http://schemas.openxmlformats.org/officeDocument/2006/math" xmlns:v="urn:schemas-microsoft-com:vml" xmlns:wp14="http://schemas.microsoft.com/office/word/2010/wordprocessingDrawing" xmlns:wp="http://schemas.openxmlformats.org/drawingml/2006/wordprocessingDrawing" xmlns:w10="urn:schemas-microsoft-com:office:word" xmlns:w="http://schemas.openxmlformats.org/wordprocessingml/2006/main" xmlns:w14="http://schemas.microsoft.com/office/word/2010/wordml" xmlns:w15="http://schemas.microsoft.com/office/word/2012/wordml" xmlns:w16cex="http://schemas.microsoft.com/office/word/2018/wordml/cex" xmlns:w16cid="http://schemas.microsoft.com/office/word/2016/wordml/cid" xmlns:w16="http://schemas.microsoft.com/office/word/2018/wordml" xmlns:w16sdtdh="http://schemas.microsoft.com/office/word/2020/wordml/sdtdatahash" xmlns:w16se="http://schemas.microsoft.com/office/word/2015/wordml/symex" xmlns:wpg="http://schemas.microsoft.com/office/word/2010/wordprocessingGroup" xmlns:wpi="http://schemas.microsoft.com/office/word/2010/wordprocessingInk" xmlns:wne="http://schemas.microsoft.com/office/word/2006/wordml" xmlns:wps="http://schemas.microsoft.com/office/word/2010/wordprocessingShape" mc:Ignorable="w14 w15 w16se w16cid w16 w16cex w16sdtdh wp14">
   <w:p>
     <w:pPr>
       <w:pStyle w:val="Footer"/>
@@ -1241,7 +1303,7 @@
             </wp:anchor>
           </w:drawing>
         </mc:Choice>
-        <mc:Fallback xmlns:w16sdtdh="http://schemas.microsoft.com/office/word/2020/wordml/sdtdatahash" xmlns:w16="http://schemas.microsoft.com/office/word/2018/wordml" xmlns:w16cid="http://schemas.microsoft.com/office/word/2016/wordml/cid" xmlns:w16cex="http://schemas.microsoft.com/office/word/2018/wordml/cex" xmlns:oel="http://schemas.microsoft.com/office/2019/extlst" xmlns:am3d="http://schemas.microsoft.com/office/drawing/2017/model3d" xmlns:aink="http://schemas.microsoft.com/office/drawing/2016/ink" xmlns:cx8="http://schemas.microsoft.com/office/drawing/2016/5/14/chartex" xmlns:cx7="http://schemas.microsoft.com/office/drawing/2016/5/13/chartex" xmlns:cx6="http://schemas.microsoft.com/office/drawing/2016/5/12/chartex" xmlns:cx5="http://schemas.microsoft.com/office/drawing/2016/5/11/chartex" xmlns:cx4="http://schemas.microsoft.com/office/drawing/2016/5/10/chartex" xmlns:cx3="http://schemas.microsoft.com/office/drawing/2016/5/9/chartex" xmlns:cx2="http://schemas.microsoft.com/office/drawing/2015/10/21/chartex">
+        <mc:Fallback>
           <w:pict>
             <v:shapetype w14:anchorId="41B1E642" id="_x0000_t202" coordsize="21600,21600" o:spt="202" path="m,l,21600r21600,l21600,xe">
               <v:stroke joinstyle="miter"/>
@@ -1327,7 +1389,7 @@
                               <w:szCs w:val="17"/>
                             </w:rPr>
                           </w:pPr>
-                          <w:bookmarkStart w:id="1" w:name="_Hlk24191091"/>
+                          <w:bookmarkStart w:id="0" w:name="_Hlk24191091"/>
                           <w:r>
                             <w:rPr>
                               <w:sz w:val="17"/>
@@ -1445,7 +1507,7 @@
                             <w:t>.</w:t>
                           </w:r>
                         </w:p>
-                        <w:bookmarkEnd w:id="1"/>
+                        <w:bookmarkEnd w:id="0"/>
                         <w:p>
                           <w:pPr>
                             <w:spacing w:line="240" w:lineRule="auto"/>
@@ -1674,7 +1736,7 @@
                                               <a14:useLocalDpi xmlns:a14="http://schemas.microsoft.com/office/drawing/2010/main" val="0"/>
                                             </a:ext>
                                             <a:ext uri="{837473B0-CC2E-450A-ABE3-18F120FF3D39}">
-                                              <a1611:picAttrSrcUrl xmlns:a1611="http://schemas.microsoft.com/office/drawing/2016/11/main" xmlns:w16sdtdh="http://schemas.microsoft.com/office/word/2020/wordml/sdtdatahash" xmlns:w16="http://schemas.microsoft.com/office/word/2018/wordml" xmlns:w16cid="http://schemas.microsoft.com/office/word/2016/wordml/cid" xmlns:w16cex="http://schemas.microsoft.com/office/word/2018/wordml/cex" xmlns:w="http://schemas.openxmlformats.org/wordprocessingml/2006/main" xmlns:w10="urn:schemas-microsoft-com:office:word" xmlns:v="urn:schemas-microsoft-com:vml" xmlns:oel="http://schemas.microsoft.com/office/2019/extlst" xmlns:o="urn:schemas-microsoft-com:office:office" xmlns:am3d="http://schemas.microsoft.com/office/drawing/2017/model3d" xmlns:aink="http://schemas.microsoft.com/office/drawing/2016/ink" xmlns:cx8="http://schemas.microsoft.com/office/drawing/2016/5/14/chartex" xmlns:cx7="http://schemas.microsoft.com/office/drawing/2016/5/13/chartex" xmlns:cx6="http://schemas.microsoft.com/office/drawing/2016/5/12/chartex" xmlns:cx5="http://schemas.microsoft.com/office/drawing/2016/5/11/chartex" xmlns:cx4="http://schemas.microsoft.com/office/drawing/2016/5/10/chartex" xmlns:cx3="http://schemas.microsoft.com/office/drawing/2016/5/9/chartex" xmlns:cx2="http://schemas.microsoft.com/office/drawing/2015/10/21/chartex" xmlns="" r:id="rId9"/>
+                                              <a1611:picAttrSrcUrl xmlns:a1611="http://schemas.microsoft.com/office/drawing/2016/11/main" r:id="rId9"/>
                                             </a:ext>
                                           </a:extLst>
                                         </a:blip>
@@ -2014,7 +2076,7 @@
             </wp:anchor>
           </w:drawing>
         </mc:Choice>
-        <mc:Fallback xmlns:w16sdtdh="http://schemas.microsoft.com/office/word/2020/wordml/sdtdatahash" xmlns:w16="http://schemas.microsoft.com/office/word/2018/wordml" xmlns:w16cid="http://schemas.microsoft.com/office/word/2016/wordml/cid" xmlns:w16cex="http://schemas.microsoft.com/office/word/2018/wordml/cex" xmlns:oel="http://schemas.microsoft.com/office/2019/extlst" xmlns:am3d="http://schemas.microsoft.com/office/drawing/2017/model3d" xmlns:aink="http://schemas.microsoft.com/office/drawing/2016/ink" xmlns:cx8="http://schemas.microsoft.com/office/drawing/2016/5/14/chartex" xmlns:cx7="http://schemas.microsoft.com/office/drawing/2016/5/13/chartex" xmlns:cx6="http://schemas.microsoft.com/office/drawing/2016/5/12/chartex" xmlns:cx5="http://schemas.microsoft.com/office/drawing/2016/5/11/chartex" xmlns:cx4="http://schemas.microsoft.com/office/drawing/2016/5/10/chartex" xmlns:cx3="http://schemas.microsoft.com/office/drawing/2016/5/9/chartex" xmlns:cx2="http://schemas.microsoft.com/office/drawing/2015/10/21/chartex">
+        <mc:Fallback>
           <w:pict>
             <v:shape w14:anchorId="2074F399" id="Text Box 16" o:spid="_x0000_s1027" type="#_x0000_t202" style="position:absolute;margin-left:109pt;margin-top:7pt;width:411.4pt;height:40.45pt;z-index:251657216;visibility:visible;mso-wrap-style:square;mso-width-percent:0;mso-height-percent:0;mso-wrap-distance-left:9pt;mso-wrap-distance-top:0;mso-wrap-distance-right:9pt;mso-wrap-distance-bottom:0;mso-position-horizontal:absolute;mso-position-horizontal-relative:text;mso-position-vertical:absolute;mso-position-vertical-relative:text;mso-width-percent:0;mso-height-percent:0;mso-width-relative:page;mso-height-relative:page;v-text-anchor:top" o:gfxdata="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" filled="f" stroked="f">
               <v:textbox inset=".5mm,1.2mm,.5mm,.5mm">
@@ -2842,7 +2904,7 @@
             </wp:anchor>
           </w:drawing>
         </mc:Choice>
-        <mc:Fallback xmlns:w16sdtdh="http://schemas.microsoft.com/office/word/2020/wordml/sdtdatahash" xmlns:w16="http://schemas.microsoft.com/office/word/2018/wordml" xmlns:w16cid="http://schemas.microsoft.com/office/word/2016/wordml/cid" xmlns:w16cex="http://schemas.microsoft.com/office/word/2018/wordml/cex" xmlns:oel="http://schemas.microsoft.com/office/2019/extlst" xmlns:am3d="http://schemas.microsoft.com/office/drawing/2017/model3d" xmlns:aink="http://schemas.microsoft.com/office/drawing/2016/ink" xmlns:cx8="http://schemas.microsoft.com/office/drawing/2016/5/14/chartex" xmlns:cx7="http://schemas.microsoft.com/office/drawing/2016/5/13/chartex" xmlns:cx6="http://schemas.microsoft.com/office/drawing/2016/5/12/chartex" xmlns:cx5="http://schemas.microsoft.com/office/drawing/2016/5/11/chartex" xmlns:cx4="http://schemas.microsoft.com/office/drawing/2016/5/10/chartex" xmlns:cx3="http://schemas.microsoft.com/office/drawing/2016/5/9/chartex" xmlns:cx2="http://schemas.microsoft.com/office/drawing/2015/10/21/chartex">
+        <mc:Fallback>
           <w:pict>
             <v:line w14:anchorId="60BE7D18" id="Straight Connector 19" o:spid="_x0000_s1026" style="position:absolute;flip:y;z-index:251622400;visibility:visible;mso-wrap-style:square;mso-width-percent:0;mso-height-percent:0;mso-wrap-distance-left:9pt;mso-wrap-distance-top:0;mso-wrap-distance-right:9pt;mso-wrap-distance-bottom:0;mso-position-horizontal:absolute;mso-position-horizontal-relative:text;mso-position-vertical:absolute;mso-position-vertical-relative:text;mso-width-percent:0;mso-height-percent:0;mso-width-relative:page;mso-height-relative:page" from="-.1pt,5.2pt" to="520.7pt,5.2pt" o:gfxdata="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" strokecolor="#974706 [1609]" strokeweight="1pt">
               <v:stroke endcap="round"/>
@@ -3138,7 +3200,7 @@
 </file>
 
 <file path=word/footnotes.xml><?xml version="1.0" encoding="utf-8"?>
-<w:footnotes xmlns:wpc="http://schemas.microsoft.com/office/word/2010/wordprocessingCanvas" xmlns:cx="http://schemas.microsoft.com/office/drawing/2014/chartex" xmlns:cx1="http://schemas.microsoft.com/office/drawing/2015/9/8/chartex" xmlns:mc="http://schemas.openxmlformats.org/markup-compatibility/2006" xmlns:o="urn:schemas-microsoft-com:office:office" xmlns:r="http://schemas.openxmlformats.org/officeDocument/2006/relationships" xmlns:m="http://schemas.openxmlformats.org/officeDocument/2006/math" xmlns:v="urn:schemas-microsoft-com:vml" xmlns:wp14="http://schemas.microsoft.com/office/word/2010/wordprocessingDrawing" xmlns:wp="http://schemas.openxmlformats.org/drawingml/2006/wordprocessingDrawing" xmlns:w10="urn:schemas-microsoft-com:office:word" xmlns:w="http://schemas.openxmlformats.org/wordprocessingml/2006/main" xmlns:w14="http://schemas.microsoft.com/office/word/2010/wordml" xmlns:w15="http://schemas.microsoft.com/office/word/2012/wordml" xmlns:w16se="http://schemas.microsoft.com/office/word/2015/wordml/symex" xmlns:wpg="http://schemas.microsoft.com/office/word/2010/wordprocessingGroup" xmlns:wpi="http://schemas.microsoft.com/office/word/2010/wordprocessingInk" xmlns:wne="http://schemas.microsoft.com/office/word/2006/wordml" xmlns:wps="http://schemas.microsoft.com/office/word/2010/wordprocessingShape" mc:Ignorable="w14 w15 w16se wp14">
+<w:footnotes xmlns:wpc="http://schemas.microsoft.com/office/word/2010/wordprocessingCanvas" xmlns:cx="http://schemas.microsoft.com/office/drawing/2014/chartex" xmlns:cx1="http://schemas.microsoft.com/office/drawing/2015/9/8/chartex" xmlns:cx2="http://schemas.microsoft.com/office/drawing/2015/10/21/chartex" xmlns:cx3="http://schemas.microsoft.com/office/drawing/2016/5/9/chartex" xmlns:cx4="http://schemas.microsoft.com/office/drawing/2016/5/10/chartex" xmlns:cx5="http://schemas.microsoft.com/office/drawing/2016/5/11/chartex" xmlns:cx6="http://schemas.microsoft.com/office/drawing/2016/5/12/chartex" xmlns:cx7="http://schemas.microsoft.com/office/drawing/2016/5/13/chartex" xmlns:cx8="http://schemas.microsoft.com/office/drawing/2016/5/14/chartex" xmlns:mc="http://schemas.openxmlformats.org/markup-compatibility/2006" xmlns:aink="http://schemas.microsoft.com/office/drawing/2016/ink" xmlns:am3d="http://schemas.microsoft.com/office/drawing/2017/model3d" xmlns:o="urn:schemas-microsoft-com:office:office" xmlns:oel="http://schemas.microsoft.com/office/2019/extlst" xmlns:r="http://schemas.openxmlformats.org/officeDocument/2006/relationships" xmlns:m="http://schemas.openxmlformats.org/officeDocument/2006/math" xmlns:v="urn:schemas-microsoft-com:vml" xmlns:wp14="http://schemas.microsoft.com/office/word/2010/wordprocessingDrawing" xmlns:wp="http://schemas.openxmlformats.org/drawingml/2006/wordprocessingDrawing" xmlns:w10="urn:schemas-microsoft-com:office:word" xmlns:w="http://schemas.openxmlformats.org/wordprocessingml/2006/main" xmlns:w14="http://schemas.microsoft.com/office/word/2010/wordml" xmlns:w15="http://schemas.microsoft.com/office/word/2012/wordml" xmlns:w16cex="http://schemas.microsoft.com/office/word/2018/wordml/cex" xmlns:w16cid="http://schemas.microsoft.com/office/word/2016/wordml/cid" xmlns:w16="http://schemas.microsoft.com/office/word/2018/wordml" xmlns:w16sdtdh="http://schemas.microsoft.com/office/word/2020/wordml/sdtdatahash" xmlns:w16se="http://schemas.microsoft.com/office/word/2015/wordml/symex" xmlns:wpg="http://schemas.microsoft.com/office/word/2010/wordprocessingGroup" xmlns:wpi="http://schemas.microsoft.com/office/word/2010/wordprocessingInk" xmlns:wne="http://schemas.microsoft.com/office/word/2006/wordml" xmlns:wps="http://schemas.microsoft.com/office/word/2010/wordprocessingShape" mc:Ignorable="w14 w15 w16se w16cid w16 w16cex w16sdtdh wp14">
   <w:footnote w:type="separator" w:id="-1">
     <w:p>
       <w:pPr>
@@ -3163,7 +3225,7 @@
 </file>
 
 <file path=word/header1.xml><?xml version="1.0" encoding="utf-8"?>
-<w:hdr xmlns:wpc="http://schemas.microsoft.com/office/word/2010/wordprocessingCanvas" xmlns:cx="http://schemas.microsoft.com/office/drawing/2014/chartex" xmlns:cx1="http://schemas.microsoft.com/office/drawing/2015/9/8/chartex" xmlns:mc="http://schemas.openxmlformats.org/markup-compatibility/2006" xmlns:o="urn:schemas-microsoft-com:office:office" xmlns:r="http://schemas.openxmlformats.org/officeDocument/2006/relationships" xmlns:m="http://schemas.openxmlformats.org/officeDocument/2006/math" xmlns:v="urn:schemas-microsoft-com:vml" xmlns:wp14="http://schemas.microsoft.com/office/word/2010/wordprocessingDrawing" xmlns:wp="http://schemas.openxmlformats.org/drawingml/2006/wordprocessingDrawing" xmlns:w10="urn:schemas-microsoft-com:office:word" xmlns:w="http://schemas.openxmlformats.org/wordprocessingml/2006/main" xmlns:w14="http://schemas.microsoft.com/office/word/2010/wordml" xmlns:w15="http://schemas.microsoft.com/office/word/2012/wordml" xmlns:w16se="http://schemas.microsoft.com/office/word/2015/wordml/symex" xmlns:wpg="http://schemas.microsoft.com/office/word/2010/wordprocessingGroup" xmlns:wpi="http://schemas.microsoft.com/office/word/2010/wordprocessingInk" xmlns:wne="http://schemas.microsoft.com/office/word/2006/wordml" xmlns:wps="http://schemas.microsoft.com/office/word/2010/wordprocessingShape" mc:Ignorable="w14 w15 w16se wp14">
+<w:hdr xmlns:wpc="http://schemas.microsoft.com/office/word/2010/wordprocessingCanvas" xmlns:cx="http://schemas.microsoft.com/office/drawing/2014/chartex" xmlns:cx1="http://schemas.microsoft.com/office/drawing/2015/9/8/chartex" xmlns:cx2="http://schemas.microsoft.com/office/drawing/2015/10/21/chartex" xmlns:cx3="http://schemas.microsoft.com/office/drawing/2016/5/9/chartex" xmlns:cx4="http://schemas.microsoft.com/office/drawing/2016/5/10/chartex" xmlns:cx5="http://schemas.microsoft.com/office/drawing/2016/5/11/chartex" xmlns:cx6="http://schemas.microsoft.com/office/drawing/2016/5/12/chartex" xmlns:cx7="http://schemas.microsoft.com/office/drawing/2016/5/13/chartex" xmlns:cx8="http://schemas.microsoft.com/office/drawing/2016/5/14/chartex" xmlns:mc="http://schemas.openxmlformats.org/markup-compatibility/2006" xmlns:aink="http://schemas.microsoft.com/office/drawing/2016/ink" xmlns:am3d="http://schemas.microsoft.com/office/drawing/2017/model3d" xmlns:o="urn:schemas-microsoft-com:office:office" xmlns:oel="http://schemas.microsoft.com/office/2019/extlst" xmlns:r="http://schemas.openxmlformats.org/officeDocument/2006/relationships" xmlns:m="http://schemas.openxmlformats.org/officeDocument/2006/math" xmlns:v="urn:schemas-microsoft-com:vml" xmlns:wp14="http://schemas.microsoft.com/office/word/2010/wordprocessingDrawing" xmlns:wp="http://schemas.openxmlformats.org/drawingml/2006/wordprocessingDrawing" xmlns:w10="urn:schemas-microsoft-com:office:word" xmlns:w="http://schemas.openxmlformats.org/wordprocessingml/2006/main" xmlns:w14="http://schemas.microsoft.com/office/word/2010/wordml" xmlns:w15="http://schemas.microsoft.com/office/word/2012/wordml" xmlns:w16cex="http://schemas.microsoft.com/office/word/2018/wordml/cex" xmlns:w16cid="http://schemas.microsoft.com/office/word/2016/wordml/cid" xmlns:w16="http://schemas.microsoft.com/office/word/2018/wordml" xmlns:w16sdtdh="http://schemas.microsoft.com/office/word/2020/wordml/sdtdatahash" xmlns:w16se="http://schemas.microsoft.com/office/word/2015/wordml/symex" xmlns:wpg="http://schemas.microsoft.com/office/word/2010/wordprocessingGroup" xmlns:wpi="http://schemas.microsoft.com/office/word/2010/wordprocessingInk" xmlns:wne="http://schemas.microsoft.com/office/word/2006/wordml" xmlns:wps="http://schemas.microsoft.com/office/word/2010/wordprocessingShape" mc:Ignorable="w14 w15 w16se w16cid w16 w16cex w16sdtdh wp14">
   <w:p>
     <w:pPr>
       <w:pStyle w:val="Header"/>
@@ -3174,7 +3236,7 @@
 </file>
 
 <file path=word/numbering.xml><?xml version="1.0" encoding="utf-8"?>
-<w:numbering xmlns:wpc="http://schemas.microsoft.com/office/word/2010/wordprocessingCanvas" xmlns:cx="http://schemas.microsoft.com/office/drawing/2014/chartex" xmlns:cx1="http://schemas.microsoft.com/office/drawing/2015/9/8/chartex" xmlns:mc="http://schemas.openxmlformats.org/markup-compatibility/2006" xmlns:o="urn:schemas-microsoft-com:office:office" xmlns:r="http://schemas.openxmlformats.org/officeDocument/2006/relationships" xmlns:m="http://schemas.openxmlformats.org/officeDocument/2006/math" xmlns:v="urn:schemas-microsoft-com:vml" xmlns:wp14="http://schemas.microsoft.com/office/word/2010/wordprocessingDrawing" xmlns:wp="http://schemas.openxmlformats.org/drawingml/2006/wordprocessingDrawing" xmlns:w10="urn:schemas-microsoft-com:office:word" xmlns:w="http://schemas.openxmlformats.org/wordprocessingml/2006/main" xmlns:w14="http://schemas.microsoft.com/office/word/2010/wordml" xmlns:w15="http://schemas.microsoft.com/office/word/2012/wordml" xmlns:w16se="http://schemas.microsoft.com/office/word/2015/wordml/symex" xmlns:wpg="http://schemas.microsoft.com/office/word/2010/wordprocessingGroup" xmlns:wpi="http://schemas.microsoft.com/office/word/2010/wordprocessingInk" xmlns:wne="http://schemas.microsoft.com/office/word/2006/wordml" xmlns:wps="http://schemas.microsoft.com/office/word/2010/wordprocessingShape" mc:Ignorable="w14 w15 w16se wp14">
+<w:numbering xmlns:wpc="http://schemas.microsoft.com/office/word/2010/wordprocessingCanvas" xmlns:cx="http://schemas.microsoft.com/office/drawing/2014/chartex" xmlns:cx1="http://schemas.microsoft.com/office/drawing/2015/9/8/chartex" xmlns:cx2="http://schemas.microsoft.com/office/drawing/2015/10/21/chartex" xmlns:cx3="http://schemas.microsoft.com/office/drawing/2016/5/9/chartex" xmlns:cx4="http://schemas.microsoft.com/office/drawing/2016/5/10/chartex" xmlns:cx5="http://schemas.microsoft.com/office/drawing/2016/5/11/chartex" xmlns:cx6="http://schemas.microsoft.com/office/drawing/2016/5/12/chartex" xmlns:cx7="http://schemas.microsoft.com/office/drawing/2016/5/13/chartex" xmlns:cx8="http://schemas.microsoft.com/office/drawing/2016/5/14/chartex" xmlns:mc="http://schemas.openxmlformats.org/markup-compatibility/2006" xmlns:aink="http://schemas.microsoft.com/office/drawing/2016/ink" xmlns:am3d="http://schemas.microsoft.com/office/drawing/2017/model3d" xmlns:o="urn:schemas-microsoft-com:office:office" xmlns:oel="http://schemas.microsoft.com/office/2019/extlst" xmlns:r="http://schemas.openxmlformats.org/officeDocument/2006/relationships" xmlns:m="http://schemas.openxmlformats.org/officeDocument/2006/math" xmlns:v="urn:schemas-microsoft-com:vml" xmlns:wp14="http://schemas.microsoft.com/office/word/2010/wordprocessingDrawing" xmlns:wp="http://schemas.openxmlformats.org/drawingml/2006/wordprocessingDrawing" xmlns:w10="urn:schemas-microsoft-com:office:word" xmlns:w="http://schemas.openxmlformats.org/wordprocessingml/2006/main" xmlns:w14="http://schemas.microsoft.com/office/word/2010/wordml" xmlns:w15="http://schemas.microsoft.com/office/word/2012/wordml" xmlns:w16cex="http://schemas.microsoft.com/office/word/2018/wordml/cex" xmlns:w16cid="http://schemas.microsoft.com/office/word/2016/wordml/cid" xmlns:w16="http://schemas.microsoft.com/office/word/2018/wordml" xmlns:w16sdtdh="http://schemas.microsoft.com/office/word/2020/wordml/sdtdatahash" xmlns:w16se="http://schemas.microsoft.com/office/word/2015/wordml/symex" xmlns:wpg="http://schemas.microsoft.com/office/word/2010/wordprocessingGroup" xmlns:wpi="http://schemas.microsoft.com/office/word/2010/wordprocessingInk" xmlns:wne="http://schemas.microsoft.com/office/word/2006/wordml" xmlns:wps="http://schemas.microsoft.com/office/word/2010/wordprocessingShape" mc:Ignorable="w14 w15 w16se w16cid w16 w16cex w16sdtdh wp14">
   <w:abstractNum w:abstractNumId="0" w15:restartNumberingAfterBreak="0">
     <w:nsid w:val="03BD2B66"/>
     <w:multiLevelType w:val="hybridMultilevel"/>
@@ -7838,163 +7900,163 @@
       </w:rPr>
     </w:lvl>
   </w:abstractNum>
-  <w:num w:numId="1">
+  <w:num w:numId="1" w16cid:durableId="307899039">
     <w:abstractNumId w:val="6"/>
   </w:num>
-  <w:num w:numId="2">
+  <w:num w:numId="2" w16cid:durableId="1950580657">
     <w:abstractNumId w:val="43"/>
   </w:num>
-  <w:num w:numId="3">
+  <w:num w:numId="3" w16cid:durableId="631836900">
     <w:abstractNumId w:val="32"/>
   </w:num>
-  <w:num w:numId="4">
+  <w:num w:numId="4" w16cid:durableId="1819031441">
     <w:abstractNumId w:val="8"/>
   </w:num>
-  <w:num w:numId="5">
+  <w:num w:numId="5" w16cid:durableId="995036144">
     <w:abstractNumId w:val="29"/>
   </w:num>
-  <w:num w:numId="6">
+  <w:num w:numId="6" w16cid:durableId="939026768">
     <w:abstractNumId w:val="31"/>
   </w:num>
-  <w:num w:numId="7">
+  <w:num w:numId="7" w16cid:durableId="655493765">
     <w:abstractNumId w:val="37"/>
   </w:num>
-  <w:num w:numId="8">
+  <w:num w:numId="8" w16cid:durableId="1607496681">
     <w:abstractNumId w:val="17"/>
   </w:num>
-  <w:num w:numId="9">
+  <w:num w:numId="9" w16cid:durableId="1516381739">
     <w:abstractNumId w:val="3"/>
   </w:num>
-  <w:num w:numId="10">
+  <w:num w:numId="10" w16cid:durableId="1240287846">
     <w:abstractNumId w:val="38"/>
   </w:num>
-  <w:num w:numId="11">
+  <w:num w:numId="11" w16cid:durableId="2075426609">
     <w:abstractNumId w:val="4"/>
   </w:num>
-  <w:num w:numId="12">
+  <w:num w:numId="12" w16cid:durableId="1987276380">
     <w:abstractNumId w:val="16"/>
   </w:num>
-  <w:num w:numId="13">
+  <w:num w:numId="13" w16cid:durableId="631977978">
     <w:abstractNumId w:val="20"/>
   </w:num>
-  <w:num w:numId="14">
+  <w:num w:numId="14" w16cid:durableId="836117815">
     <w:abstractNumId w:val="10"/>
   </w:num>
-  <w:num w:numId="15">
+  <w:num w:numId="15" w16cid:durableId="1507087738">
     <w:abstractNumId w:val="34"/>
   </w:num>
-  <w:num w:numId="16">
+  <w:num w:numId="16" w16cid:durableId="482357450">
     <w:abstractNumId w:val="11"/>
   </w:num>
-  <w:num w:numId="17">
+  <w:num w:numId="17" w16cid:durableId="2102409775">
     <w:abstractNumId w:val="1"/>
   </w:num>
-  <w:num w:numId="18">
+  <w:num w:numId="18" w16cid:durableId="1004209675">
     <w:abstractNumId w:val="26"/>
   </w:num>
-  <w:num w:numId="19">
+  <w:num w:numId="19" w16cid:durableId="503204644">
     <w:abstractNumId w:val="2"/>
   </w:num>
-  <w:num w:numId="20">
+  <w:num w:numId="20" w16cid:durableId="391274717">
     <w:abstractNumId w:val="19"/>
   </w:num>
-  <w:num w:numId="21">
+  <w:num w:numId="21" w16cid:durableId="154035367">
     <w:abstractNumId w:val="5"/>
   </w:num>
-  <w:num w:numId="22">
+  <w:num w:numId="22" w16cid:durableId="1165441674">
     <w:abstractNumId w:val="21"/>
   </w:num>
-  <w:num w:numId="23">
+  <w:num w:numId="23" w16cid:durableId="1841770181">
     <w:abstractNumId w:val="40"/>
   </w:num>
-  <w:num w:numId="24">
+  <w:num w:numId="24" w16cid:durableId="247739705">
     <w:abstractNumId w:val="23"/>
   </w:num>
-  <w:num w:numId="25">
+  <w:num w:numId="25" w16cid:durableId="1884825038">
     <w:abstractNumId w:val="9"/>
   </w:num>
-  <w:num w:numId="26">
+  <w:num w:numId="26" w16cid:durableId="1533959486">
     <w:abstractNumId w:val="6"/>
   </w:num>
-  <w:num w:numId="27">
+  <w:num w:numId="27" w16cid:durableId="449589594">
     <w:abstractNumId w:val="6"/>
     <w:lvlOverride w:ilvl="0">
       <w:startOverride w:val="1"/>
     </w:lvlOverride>
   </w:num>
-  <w:num w:numId="28">
+  <w:num w:numId="28" w16cid:durableId="846869731">
     <w:abstractNumId w:val="6"/>
     <w:lvlOverride w:ilvl="0">
       <w:startOverride w:val="1"/>
     </w:lvlOverride>
   </w:num>
-  <w:num w:numId="29">
+  <w:num w:numId="29" w16cid:durableId="52192742">
     <w:abstractNumId w:val="6"/>
     <w:lvlOverride w:ilvl="0">
       <w:startOverride w:val="1"/>
     </w:lvlOverride>
   </w:num>
-  <w:num w:numId="30">
+  <w:num w:numId="30" w16cid:durableId="37776699">
     <w:abstractNumId w:val="27"/>
   </w:num>
-  <w:num w:numId="31">
+  <w:num w:numId="31" w16cid:durableId="1750082750">
     <w:abstractNumId w:val="22"/>
   </w:num>
-  <w:num w:numId="32">
+  <w:num w:numId="32" w16cid:durableId="1938128706">
     <w:abstractNumId w:val="12"/>
   </w:num>
-  <w:num w:numId="33">
+  <w:num w:numId="33" w16cid:durableId="1333534289">
     <w:abstractNumId w:val="13"/>
   </w:num>
-  <w:num w:numId="34">
+  <w:num w:numId="34" w16cid:durableId="458181098">
     <w:abstractNumId w:val="30"/>
   </w:num>
-  <w:num w:numId="35">
+  <w:num w:numId="35" w16cid:durableId="1255016845">
     <w:abstractNumId w:val="42"/>
   </w:num>
-  <w:num w:numId="36">
+  <w:num w:numId="36" w16cid:durableId="2025205989">
     <w:abstractNumId w:val="45"/>
   </w:num>
-  <w:num w:numId="37">
+  <w:num w:numId="37" w16cid:durableId="1008485906">
     <w:abstractNumId w:val="25"/>
   </w:num>
-  <w:num w:numId="38">
+  <w:num w:numId="38" w16cid:durableId="577059254">
     <w:abstractNumId w:val="15"/>
   </w:num>
-  <w:num w:numId="39">
+  <w:num w:numId="39" w16cid:durableId="969239126">
     <w:abstractNumId w:val="18"/>
   </w:num>
-  <w:num w:numId="40">
+  <w:num w:numId="40" w16cid:durableId="1599437583">
     <w:abstractNumId w:val="39"/>
   </w:num>
-  <w:num w:numId="41">
+  <w:num w:numId="41" w16cid:durableId="1397973198">
     <w:abstractNumId w:val="44"/>
   </w:num>
-  <w:num w:numId="42">
+  <w:num w:numId="42" w16cid:durableId="1257179094">
     <w:abstractNumId w:val="35"/>
   </w:num>
-  <w:num w:numId="43">
+  <w:num w:numId="43" w16cid:durableId="1266116996">
     <w:abstractNumId w:val="0"/>
   </w:num>
-  <w:num w:numId="44">
+  <w:num w:numId="44" w16cid:durableId="1340425554">
     <w:abstractNumId w:val="36"/>
   </w:num>
-  <w:num w:numId="45">
+  <w:num w:numId="45" w16cid:durableId="10576247">
     <w:abstractNumId w:val="14"/>
   </w:num>
-  <w:num w:numId="46">
+  <w:num w:numId="46" w16cid:durableId="972716454">
     <w:abstractNumId w:val="24"/>
   </w:num>
-  <w:num w:numId="47">
+  <w:num w:numId="47" w16cid:durableId="118963469">
     <w:abstractNumId w:val="7"/>
   </w:num>
-  <w:num w:numId="48">
+  <w:num w:numId="48" w16cid:durableId="1058087246">
     <w:abstractNumId w:val="33"/>
   </w:num>
-  <w:num w:numId="49">
+  <w:num w:numId="49" w16cid:durableId="1905792800">
     <w:abstractNumId w:val="41"/>
   </w:num>
-  <w:num w:numId="50">
+  <w:num w:numId="50" w16cid:durableId="746611862">
     <w:abstractNumId w:val="28"/>
   </w:num>
   <w:numIdMacAtCleanup w:val="19"/>
@@ -8002,7 +8064,7 @@
 </file>
 
 <file path=word/styles.xml><?xml version="1.0" encoding="utf-8"?>
-<w:styles xmlns:mc="http://schemas.openxmlformats.org/markup-compatibility/2006" xmlns:r="http://schemas.openxmlformats.org/officeDocument/2006/relationships" xmlns:w="http://schemas.openxmlformats.org/wordprocessingml/2006/main" xmlns:w14="http://schemas.microsoft.com/office/word/2010/wordml" xmlns:w15="http://schemas.microsoft.com/office/word/2012/wordml" xmlns:w16se="http://schemas.microsoft.com/office/word/2015/wordml/symex" mc:Ignorable="w14 w15 w16se">
+<w:styles xmlns:mc="http://schemas.openxmlformats.org/markup-compatibility/2006" xmlns:r="http://schemas.openxmlformats.org/officeDocument/2006/relationships" xmlns:w="http://schemas.openxmlformats.org/wordprocessingml/2006/main" xmlns:w14="http://schemas.microsoft.com/office/word/2010/wordml" xmlns:w15="http://schemas.microsoft.com/office/word/2012/wordml" xmlns:w16cex="http://schemas.microsoft.com/office/word/2018/wordml/cex" xmlns:w16cid="http://schemas.microsoft.com/office/word/2016/wordml/cid" xmlns:w16="http://schemas.microsoft.com/office/word/2018/wordml" xmlns:w16sdtdh="http://schemas.microsoft.com/office/word/2020/wordml/sdtdatahash" xmlns:w16se="http://schemas.microsoft.com/office/word/2015/wordml/symex" mc:Ignorable="w14 w15 w16se w16cid w16 w16cex w16sdtdh">
   <w:docDefaults>
     <w:rPrDefault>
       <w:rPr>
@@ -8018,7 +8080,7 @@
       </w:pPr>
     </w:pPrDefault>
   </w:docDefaults>
-  <w:latentStyles w:defLockedState="0" w:defUIPriority="99" w:defSemiHidden="0" w:defUnhideWhenUsed="0" w:defQFormat="0" w:count="371">
+  <w:latentStyles w:defLockedState="0" w:defUIPriority="99" w:defSemiHidden="0" w:defUnhideWhenUsed="0" w:defQFormat="0" w:count="376">
     <w:lsdException w:name="Normal" w:uiPriority="0" w:qFormat="1"/>
     <w:lsdException w:name="heading 1" w:uiPriority="9" w:qFormat="1"/>
     <w:lsdException w:name="heading 2" w:semiHidden="1" w:uiPriority="9" w:unhideWhenUsed="1" w:qFormat="1"/>
@@ -8390,6 +8452,11 @@
     <w:lsdException w:name="List Table 5 Dark Accent 6" w:uiPriority="50"/>
     <w:lsdException w:name="List Table 6 Colorful Accent 6" w:uiPriority="51"/>
     <w:lsdException w:name="List Table 7 Colorful Accent 6" w:uiPriority="52"/>
+    <w:lsdException w:name="Mention" w:semiHidden="1" w:unhideWhenUsed="1"/>
+    <w:lsdException w:name="Smart Hyperlink" w:semiHidden="1" w:unhideWhenUsed="1"/>
+    <w:lsdException w:name="Hashtag" w:semiHidden="1" w:unhideWhenUsed="1"/>
+    <w:lsdException w:name="Unresolved Mention" w:semiHidden="1" w:unhideWhenUsed="1"/>
+    <w:lsdException w:name="Smart Link" w:semiHidden="1" w:unhideWhenUsed="1"/>
   </w:latentStyles>
   <w:style w:type="paragraph" w:default="1" w:styleId="Normal">
     <w:name w:val="Normal"/>

</xml_diff>